<commit_message>
Add new data to documentatoin
</commit_message>
<xml_diff>
--- a/Dokumentation.docx
+++ b/Dokumentation.docx
@@ -57,8 +57,6 @@
       <w:r>
         <w:t xml:space="preserve"> besser auf sein Training fokussieren.</w:t>
       </w:r>
-      <w:bookmarkStart w:id="0" w:name="_GoBack"/>
-      <w:bookmarkEnd w:id="0"/>
     </w:p>
     <w:p/>
     <w:p>
@@ -81,7 +79,7 @@
         <mc:AlternateContent>
           <mc:Choice Requires="wpg">
             <w:drawing>
-              <wp:anchor distT="0" distB="0" distL="114300" distR="114300" simplePos="0" relativeHeight="251736064" behindDoc="0" locked="0" layoutInCell="1" allowOverlap="1">
+              <wp:anchor distT="0" distB="0" distL="114300" distR="114300" simplePos="0" relativeHeight="251731968" behindDoc="0" locked="0" layoutInCell="1" allowOverlap="1">
                 <wp:simplePos x="0" y="0"/>
                 <wp:positionH relativeFrom="column">
                   <wp:posOffset>-54264</wp:posOffset>
@@ -1697,7 +1695,7 @@
           </mc:Choice>
           <mc:Fallback>
             <w:pict>
-              <v:group id="Gruppieren 73" o:spid="_x0000_s1026" style="position:absolute;margin-left:-4.25pt;margin-top:23.2pt;width:3in;height:251.45pt;z-index:251736064;mso-width-relative:margin;mso-height-relative:margin" coordsize="34151,33250" o:gfxdata="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">
+              <v:group id="Gruppieren 73" o:spid="_x0000_s1026" style="position:absolute;margin-left:-4.25pt;margin-top:23.2pt;width:3in;height:251.45pt;z-index:251731968;mso-width-relative:margin;mso-height-relative:margin" coordsize="34151,33250" o:gfxdata="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">
                 <v:roundrect id="Abgerundetes Rechteck 2" o:spid="_x0000_s1027" style="position:absolute;width:34151;height:33250;visibility:visible;mso-wrap-style:square;v-text-anchor:middle" arcsize="10923f" o:gfxdata="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" fillcolor="#ffc000 [3207]" strokecolor="white [3201]" strokeweight="1.5pt">
                   <v:stroke joinstyle="miter"/>
                 </v:roundrect>
@@ -1949,7 +1947,7 @@
         <mc:AlternateContent>
           <mc:Choice Requires="wps">
             <w:drawing>
-              <wp:anchor distT="0" distB="0" distL="114300" distR="114300" simplePos="0" relativeHeight="251653118" behindDoc="0" locked="0" layoutInCell="1" allowOverlap="1" wp14:anchorId="52710E89" wp14:editId="56478F82">
+              <wp:anchor distT="0" distB="0" distL="114300" distR="114300" simplePos="0" relativeHeight="251649022" behindDoc="0" locked="0" layoutInCell="1" allowOverlap="1" wp14:anchorId="52710E89" wp14:editId="56478F82">
                 <wp:simplePos x="0" y="0"/>
                 <wp:positionH relativeFrom="margin">
                   <wp:posOffset>2782628</wp:posOffset>
@@ -2003,7 +2001,7 @@
           </mc:Choice>
           <mc:Fallback>
             <w:pict>
-              <v:roundrect w14:anchorId="4DFF5C97" id="Abgerundetes Rechteck 24" o:spid="_x0000_s1026" style="position:absolute;margin-left:219.1pt;margin-top:.7pt;width:215.95pt;height:251.4pt;z-index:251653118;visibility:visible;mso-wrap-style:square;mso-wrap-distance-left:9pt;mso-wrap-distance-top:0;mso-wrap-distance-right:9pt;mso-wrap-distance-bottom:0;mso-position-horizontal:absolute;mso-position-horizontal-relative:margin;mso-position-vertical:absolute;mso-position-vertical-relative:text;v-text-anchor:middle" arcsize="10923f" o:gfxdata="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" fillcolor="#ffc000 [3207]" strokecolor="white [3201]" strokeweight="1.5pt">
+              <v:roundrect w14:anchorId="63986A5C" id="Abgerundetes Rechteck 24" o:spid="_x0000_s1026" style="position:absolute;margin-left:219.1pt;margin-top:.7pt;width:215.95pt;height:251.4pt;z-index:251649022;visibility:visible;mso-wrap-style:square;mso-wrap-distance-left:9pt;mso-wrap-distance-top:0;mso-wrap-distance-right:9pt;mso-wrap-distance-bottom:0;mso-position-horizontal:absolute;mso-position-horizontal-relative:margin;mso-position-vertical:absolute;mso-position-vertical-relative:text;v-text-anchor:middle" arcsize="10923f" o:gfxdata="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" fillcolor="#ffc000 [3207]" strokecolor="white [3201]" strokeweight="1.5pt">
                 <v:stroke joinstyle="miter"/>
                 <w10:wrap anchorx="margin"/>
               </v:roundrect>
@@ -2021,7 +2019,7 @@
         <mc:AlternateContent>
           <mc:Choice Requires="wpg">
             <w:drawing>
-              <wp:anchor distT="0" distB="0" distL="114300" distR="114300" simplePos="0" relativeHeight="251767808" behindDoc="0" locked="0" layoutInCell="1" allowOverlap="1" wp14:anchorId="3176B892" wp14:editId="3293785B">
+              <wp:anchor distT="0" distB="0" distL="114300" distR="114300" simplePos="0" relativeHeight="251763712" behindDoc="0" locked="0" layoutInCell="1" allowOverlap="1" wp14:anchorId="3176B892" wp14:editId="3293785B">
                 <wp:simplePos x="0" y="0"/>
                 <wp:positionH relativeFrom="column">
                   <wp:posOffset>2909454</wp:posOffset>
@@ -2232,7 +2230,7 @@
           </mc:Choice>
           <mc:Fallback>
             <w:pict>
-              <v:group w14:anchorId="3176B892" id="Gruppieren 65" o:spid="_x0000_s1069" style="position:absolute;margin-left:229.1pt;margin-top:2.75pt;width:195.8pt;height:25.65pt;z-index:251767808" coordsize="24868,3255" o:gfxdata="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">
+              <v:group w14:anchorId="3176B892" id="Gruppieren 65" o:spid="_x0000_s1069" style="position:absolute;margin-left:229.1pt;margin-top:2.75pt;width:195.8pt;height:25.65pt;z-index:251763712" coordsize="24868,3255" o:gfxdata="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">
                 <v:rect id="Rechteck 66" o:spid="_x0000_s1070" style="position:absolute;top:207;width:8174;height:2563;visibility:visible;mso-wrap-style:square;v-text-anchor:middle" o:gfxdata="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" fillcolor="#ffc000 [3207]" stroked="f">
                   <v:fill opacity="32896f"/>
                   <v:textbox>
@@ -2321,7 +2319,7 @@
         <mc:AlternateContent>
           <mc:Choice Requires="wps">
             <w:drawing>
-              <wp:anchor distT="0" distB="0" distL="114300" distR="114300" simplePos="0" relativeHeight="251652093" behindDoc="0" locked="0" layoutInCell="1" allowOverlap="1" wp14:anchorId="52710E89" wp14:editId="56478F82">
+              <wp:anchor distT="0" distB="0" distL="114300" distR="114300" simplePos="0" relativeHeight="251647997" behindDoc="0" locked="0" layoutInCell="1" allowOverlap="1" wp14:anchorId="52710E89" wp14:editId="56478F82">
                 <wp:simplePos x="0" y="0"/>
                 <wp:positionH relativeFrom="column">
                   <wp:posOffset>-68580</wp:posOffset>
@@ -2375,7 +2373,7 @@
           </mc:Choice>
           <mc:Fallback>
             <w:pict>
-              <v:roundrect w14:anchorId="148A03B6" id="Abgerundetes Rechteck 38" o:spid="_x0000_s1026" style="position:absolute;margin-left:-5.4pt;margin-top:15.7pt;width:215.95pt;height:251.4pt;z-index:251652093;visibility:visible;mso-wrap-style:square;mso-wrap-distance-left:9pt;mso-wrap-distance-top:0;mso-wrap-distance-right:9pt;mso-wrap-distance-bottom:0;mso-position-horizontal:absolute;mso-position-horizontal-relative:text;mso-position-vertical:absolute;mso-position-vertical-relative:text;v-text-anchor:middle" arcsize="10923f" o:gfxdata="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" fillcolor="#ffc000 [3207]" strokecolor="white [3201]" strokeweight="1.5pt">
+              <v:roundrect w14:anchorId="5347DDA5" id="Abgerundetes Rechteck 38" o:spid="_x0000_s1026" style="position:absolute;margin-left:-5.4pt;margin-top:15.7pt;width:215.95pt;height:251.4pt;z-index:251647997;visibility:visible;mso-wrap-style:square;mso-wrap-distance-left:9pt;mso-wrap-distance-top:0;mso-wrap-distance-right:9pt;mso-wrap-distance-bottom:0;mso-position-horizontal:absolute;mso-position-horizontal-relative:text;mso-position-vertical:absolute;mso-position-vertical-relative:text;v-text-anchor:middle" arcsize="10923f" o:gfxdata="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" fillcolor="#ffc000 [3207]" strokecolor="white [3201]" strokeweight="1.5pt">
                 <v:stroke joinstyle="miter"/>
               </v:roundrect>
             </w:pict>
@@ -2390,7 +2388,7 @@
         <mc:AlternateContent>
           <mc:Choice Requires="wps">
             <w:drawing>
-              <wp:anchor distT="0" distB="0" distL="114300" distR="114300" simplePos="0" relativeHeight="251651068" behindDoc="0" locked="0" layoutInCell="1" allowOverlap="1" wp14:anchorId="52710E89" wp14:editId="56478F82">
+              <wp:anchor distT="0" distB="0" distL="114300" distR="114300" simplePos="0" relativeHeight="251646972" behindDoc="0" locked="0" layoutInCell="1" allowOverlap="1" wp14:anchorId="52710E89" wp14:editId="56478F82">
                 <wp:simplePos x="0" y="0"/>
                 <wp:positionH relativeFrom="column">
                   <wp:posOffset>2812473</wp:posOffset>
@@ -2444,7 +2442,7 @@
           </mc:Choice>
           <mc:Fallback>
             <w:pict>
-              <v:roundrect w14:anchorId="48FFED5B" id="Abgerundetes Rechteck 47" o:spid="_x0000_s1026" style="position:absolute;margin-left:221.45pt;margin-top:19.75pt;width:215.95pt;height:251.4pt;z-index:251651068;visibility:visible;mso-wrap-style:square;mso-wrap-distance-left:9pt;mso-wrap-distance-top:0;mso-wrap-distance-right:9pt;mso-wrap-distance-bottom:0;mso-position-horizontal:absolute;mso-position-horizontal-relative:text;mso-position-vertical:absolute;mso-position-vertical-relative:text;v-text-anchor:middle" arcsize="10923f" o:gfxdata="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" fillcolor="#ffc000 [3207]" strokecolor="white [3201]" strokeweight="1.5pt">
+              <v:roundrect w14:anchorId="3484EE5D" id="Abgerundetes Rechteck 47" o:spid="_x0000_s1026" style="position:absolute;margin-left:221.45pt;margin-top:19.75pt;width:215.95pt;height:251.4pt;z-index:251646972;visibility:visible;mso-wrap-style:square;mso-wrap-distance-left:9pt;mso-wrap-distance-top:0;mso-wrap-distance-right:9pt;mso-wrap-distance-bottom:0;mso-position-horizontal:absolute;mso-position-horizontal-relative:text;mso-position-vertical:absolute;mso-position-vertical-relative:text;v-text-anchor:middle" arcsize="10923f" o:gfxdata="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" fillcolor="#ffc000 [3207]" strokecolor="white [3201]" strokeweight="1.5pt">
                 <v:stroke joinstyle="miter"/>
               </v:roundrect>
             </w:pict>
@@ -2462,7 +2460,7 @@
         <mc:AlternateContent>
           <mc:Choice Requires="wpg">
             <w:drawing>
-              <wp:anchor distT="0" distB="0" distL="114300" distR="114300" simplePos="0" relativeHeight="251765760" behindDoc="0" locked="0" layoutInCell="1" allowOverlap="1" wp14:anchorId="3176B892" wp14:editId="3293785B">
+              <wp:anchor distT="0" distB="0" distL="114300" distR="114300" simplePos="0" relativeHeight="251761664" behindDoc="0" locked="0" layoutInCell="1" allowOverlap="1" wp14:anchorId="3176B892" wp14:editId="3293785B">
                 <wp:simplePos x="0" y="0"/>
                 <wp:positionH relativeFrom="column">
                   <wp:posOffset>3006667</wp:posOffset>
@@ -2675,7 +2673,7 @@
           </mc:Choice>
           <mc:Fallback>
             <w:pict>
-              <v:group w14:anchorId="3176B892" id="Gruppieren 61" o:spid="_x0000_s1073" style="position:absolute;margin-left:236.75pt;margin-top:.75pt;width:195.8pt;height:25.65pt;z-index:251765760" coordsize="24868,3255" o:gfxdata="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">
+              <v:group w14:anchorId="3176B892" id="Gruppieren 61" o:spid="_x0000_s1073" style="position:absolute;margin-left:236.75pt;margin-top:.75pt;width:195.8pt;height:25.65pt;z-index:251761664" coordsize="24868,3255" o:gfxdata="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">
                 <v:rect id="Rechteck 62" o:spid="_x0000_s1074" style="position:absolute;top:207;width:8174;height:2563;visibility:visible;mso-wrap-style:square;v-text-anchor:middle" o:gfxdata="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" fillcolor="#ffc000 [3207]" stroked="f">
                   <v:fill opacity="32896f"/>
                   <v:textbox>
@@ -2755,7 +2753,7 @@
         <mc:AlternateContent>
           <mc:Choice Requires="wpg">
             <w:drawing>
-              <wp:anchor distT="0" distB="0" distL="114300" distR="114300" simplePos="0" relativeHeight="251763712" behindDoc="0" locked="0" layoutInCell="1" allowOverlap="1">
+              <wp:anchor distT="0" distB="0" distL="114300" distR="114300" simplePos="0" relativeHeight="251759616" behindDoc="0" locked="0" layoutInCell="1" allowOverlap="1">
                 <wp:simplePos x="0" y="0"/>
                 <wp:positionH relativeFrom="column">
                   <wp:posOffset>29037</wp:posOffset>
@@ -2968,7 +2966,7 @@
           </mc:Choice>
           <mc:Fallback>
             <w:pict>
-              <v:group id="Gruppieren 60" o:spid="_x0000_s1077" style="position:absolute;margin-left:2.3pt;margin-top:.75pt;width:195.8pt;height:25.65pt;z-index:251763712" coordsize="24868,3255" o:gfxdata="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">
+              <v:group id="Gruppieren 60" o:spid="_x0000_s1077" style="position:absolute;margin-left:2.3pt;margin-top:.75pt;width:195.8pt;height:25.65pt;z-index:251759616" coordsize="24868,3255" o:gfxdata="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">
                 <v:rect id="Rechteck 57" o:spid="_x0000_s1078" style="position:absolute;top:207;width:8174;height:2563;visibility:visible;mso-wrap-style:square;v-text-anchor:middle" o:gfxdata="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" fillcolor="#ffc000 [3207]" stroked="f">
                   <v:fill opacity="32896f"/>
                   <v:textbox>
@@ -3115,6 +3113,1926 @@
       </w:pPr>
       <w:r>
         <w:t xml:space="preserve">Fitness Begleiter </w:t>
+      </w:r>
+    </w:p>
+    <w:p>
+      <w:r>
+        <w:rPr>
+          <w:noProof/>
+          <w:lang w:eastAsia="de-DE"/>
+        </w:rPr>
+        <mc:AlternateContent>
+          <mc:Choice Requires="wpg">
+            <w:drawing>
+              <wp:anchor distT="0" distB="0" distL="114300" distR="114300" simplePos="0" relativeHeight="251782144" behindDoc="0" locked="0" layoutInCell="1" allowOverlap="1" wp14:anchorId="1581FAA7" wp14:editId="3679A16D">
+                <wp:simplePos x="0" y="0"/>
+                <wp:positionH relativeFrom="column">
+                  <wp:posOffset>4700905</wp:posOffset>
+                </wp:positionH>
+                <wp:positionV relativeFrom="paragraph">
+                  <wp:posOffset>125730</wp:posOffset>
+                </wp:positionV>
+                <wp:extent cx="1546860" cy="754380"/>
+                <wp:effectExtent l="0" t="0" r="15240" b="26670"/>
+                <wp:wrapNone/>
+                <wp:docPr id="75" name="Gruppieren 75"/>
+                <wp:cNvGraphicFramePr/>
+                <a:graphic xmlns:a="http://schemas.openxmlformats.org/drawingml/2006/main">
+                  <a:graphicData uri="http://schemas.microsoft.com/office/word/2010/wordprocessingGroup">
+                    <wpg:wgp>
+                      <wpg:cNvGrpSpPr/>
+                      <wpg:grpSpPr>
+                        <a:xfrm>
+                          <a:off x="0" y="0"/>
+                          <a:ext cx="1546860" cy="754380"/>
+                          <a:chOff x="0" y="0"/>
+                          <a:chExt cx="2034540" cy="1074420"/>
+                        </a:xfrm>
+                      </wpg:grpSpPr>
+                      <wps:wsp>
+                        <wps:cNvPr id="76" name="Rechteck 76"/>
+                        <wps:cNvSpPr/>
+                        <wps:spPr>
+                          <a:xfrm>
+                            <a:off x="0" y="0"/>
+                            <a:ext cx="2026920" cy="1074420"/>
+                          </a:xfrm>
+                          <a:prstGeom prst="rect">
+                            <a:avLst/>
+                          </a:prstGeom>
+                        </wps:spPr>
+                        <wps:style>
+                          <a:lnRef idx="2">
+                            <a:schemeClr val="accent4"/>
+                          </a:lnRef>
+                          <a:fillRef idx="1">
+                            <a:schemeClr val="lt1"/>
+                          </a:fillRef>
+                          <a:effectRef idx="0">
+                            <a:schemeClr val="accent4"/>
+                          </a:effectRef>
+                          <a:fontRef idx="minor">
+                            <a:schemeClr val="dk1"/>
+                          </a:fontRef>
+                        </wps:style>
+                        <wps:txbx>
+                          <w:txbxContent>
+                            <w:p>
+                              <w:pPr>
+                                <w:jc w:val="center"/>
+                              </w:pPr>
+                              <w:r>
+                                <w:t>AddExercise</w:t>
+                              </w:r>
+                              <w:r>
+                                <w:t>View</w:t>
+                              </w:r>
+                            </w:p>
+                          </w:txbxContent>
+                        </wps:txbx>
+                        <wps:bodyPr rot="0" spcFirstLastPara="0" vertOverflow="overflow" horzOverflow="overflow" vert="horz" wrap="square" lIns="91440" tIns="45720" rIns="91440" bIns="45720" numCol="1" spcCol="0" rtlCol="0" fromWordArt="0" anchor="t" anchorCtr="0" forceAA="0" compatLnSpc="1">
+                          <a:prstTxWarp prst="textNoShape">
+                            <a:avLst/>
+                          </a:prstTxWarp>
+                          <a:noAutofit/>
+                        </wps:bodyPr>
+                      </wps:wsp>
+                      <wps:wsp>
+                        <wps:cNvPr id="77" name="Gerader Verbinder 77"/>
+                        <wps:cNvCnPr/>
+                        <wps:spPr>
+                          <a:xfrm>
+                            <a:off x="7620" y="281940"/>
+                            <a:ext cx="2026920" cy="7620"/>
+                          </a:xfrm>
+                          <a:prstGeom prst="line">
+                            <a:avLst/>
+                          </a:prstGeom>
+                        </wps:spPr>
+                        <wps:style>
+                          <a:lnRef idx="1">
+                            <a:schemeClr val="accent2"/>
+                          </a:lnRef>
+                          <a:fillRef idx="0">
+                            <a:schemeClr val="accent2"/>
+                          </a:fillRef>
+                          <a:effectRef idx="0">
+                            <a:schemeClr val="accent2"/>
+                          </a:effectRef>
+                          <a:fontRef idx="minor">
+                            <a:schemeClr val="tx1"/>
+                          </a:fontRef>
+                        </wps:style>
+                        <wps:bodyPr/>
+                      </wps:wsp>
+                    </wpg:wgp>
+                  </a:graphicData>
+                </a:graphic>
+                <wp14:sizeRelH relativeFrom="margin">
+                  <wp14:pctWidth>0</wp14:pctWidth>
+                </wp14:sizeRelH>
+                <wp14:sizeRelV relativeFrom="margin">
+                  <wp14:pctHeight>0</wp14:pctHeight>
+                </wp14:sizeRelV>
+              </wp:anchor>
+            </w:drawing>
+          </mc:Choice>
+          <mc:Fallback>
+            <w:pict>
+              <v:group w14:anchorId="1581FAA7" id="Gruppieren 75" o:spid="_x0000_s1081" style="position:absolute;margin-left:370.15pt;margin-top:9.9pt;width:121.8pt;height:59.4pt;z-index:251782144;mso-width-relative:margin;mso-height-relative:margin" coordsize="20345,10744" o:gfxdata="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">
+                <v:rect id="Rechteck 76" o:spid="_x0000_s1082" style="position:absolute;width:20269;height:10744;visibility:visible;mso-wrap-style:square;v-text-anchor:top" o:gfxdata="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" fillcolor="white [3201]" strokecolor="#ffc000 [3207]" strokeweight="1pt">
+                  <v:textbox>
+                    <w:txbxContent>
+                      <w:p>
+                        <w:pPr>
+                          <w:jc w:val="center"/>
+                        </w:pPr>
+                        <w:r>
+                          <w:t>AddExercise</w:t>
+                        </w:r>
+                        <w:r>
+                          <w:t>View</w:t>
+                        </w:r>
+                      </w:p>
+                    </w:txbxContent>
+                  </v:textbox>
+                </v:rect>
+                <v:line id="Gerader Verbinder 77" o:spid="_x0000_s1083" style="position:absolute;visibility:visible;mso-wrap-style:square" from="76,2819" to="20345,2895" o:connectortype="straight" o:gfxdata="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" strokecolor="#ed7d31 [3205]" strokeweight=".5pt">
+                  <v:stroke joinstyle="miter"/>
+                </v:line>
+              </v:group>
+            </w:pict>
+          </mc:Fallback>
+        </mc:AlternateContent>
+      </w:r>
+      <w:r>
+        <w:rPr>
+          <w:noProof/>
+          <w:lang w:eastAsia="de-DE"/>
+        </w:rPr>
+        <mc:AlternateContent>
+          <mc:Choice Requires="wpg">
+            <w:drawing>
+              <wp:anchor distT="0" distB="0" distL="114300" distR="114300" simplePos="0" relativeHeight="251778048" behindDoc="0" locked="0" layoutInCell="1" allowOverlap="1">
+                <wp:simplePos x="0" y="0"/>
+                <wp:positionH relativeFrom="column">
+                  <wp:posOffset>2894965</wp:posOffset>
+                </wp:positionH>
+                <wp:positionV relativeFrom="paragraph">
+                  <wp:posOffset>125730</wp:posOffset>
+                </wp:positionV>
+                <wp:extent cx="1554480" cy="762000"/>
+                <wp:effectExtent l="0" t="0" r="26670" b="19050"/>
+                <wp:wrapNone/>
+                <wp:docPr id="70" name="Gruppieren 70"/>
+                <wp:cNvGraphicFramePr/>
+                <a:graphic xmlns:a="http://schemas.openxmlformats.org/drawingml/2006/main">
+                  <a:graphicData uri="http://schemas.microsoft.com/office/word/2010/wordprocessingGroup">
+                    <wpg:wgp>
+                      <wpg:cNvGrpSpPr/>
+                      <wpg:grpSpPr>
+                        <a:xfrm>
+                          <a:off x="0" y="0"/>
+                          <a:ext cx="1554480" cy="762000"/>
+                          <a:chOff x="0" y="0"/>
+                          <a:chExt cx="2034540" cy="1074420"/>
+                        </a:xfrm>
+                      </wpg:grpSpPr>
+                      <wps:wsp>
+                        <wps:cNvPr id="56" name="Rechteck 56"/>
+                        <wps:cNvSpPr/>
+                        <wps:spPr>
+                          <a:xfrm>
+                            <a:off x="0" y="0"/>
+                            <a:ext cx="2026920" cy="1074420"/>
+                          </a:xfrm>
+                          <a:prstGeom prst="rect">
+                            <a:avLst/>
+                          </a:prstGeom>
+                        </wps:spPr>
+                        <wps:style>
+                          <a:lnRef idx="2">
+                            <a:schemeClr val="accent4"/>
+                          </a:lnRef>
+                          <a:fillRef idx="1">
+                            <a:schemeClr val="lt1"/>
+                          </a:fillRef>
+                          <a:effectRef idx="0">
+                            <a:schemeClr val="accent4"/>
+                          </a:effectRef>
+                          <a:fontRef idx="minor">
+                            <a:schemeClr val="dk1"/>
+                          </a:fontRef>
+                        </wps:style>
+                        <wps:txbx>
+                          <w:txbxContent>
+                            <w:p>
+                              <w:pPr>
+                                <w:jc w:val="center"/>
+                              </w:pPr>
+                              <w:r>
+                                <w:t>ProfilView</w:t>
+                              </w:r>
+                            </w:p>
+                          </w:txbxContent>
+                        </wps:txbx>
+                        <wps:bodyPr rot="0" spcFirstLastPara="0" vertOverflow="overflow" horzOverflow="overflow" vert="horz" wrap="square" lIns="91440" tIns="45720" rIns="91440" bIns="45720" numCol="1" spcCol="0" rtlCol="0" fromWordArt="0" anchor="t" anchorCtr="0" forceAA="0" compatLnSpc="1">
+                          <a:prstTxWarp prst="textNoShape">
+                            <a:avLst/>
+                          </a:prstTxWarp>
+                          <a:noAutofit/>
+                        </wps:bodyPr>
+                      </wps:wsp>
+                      <wps:wsp>
+                        <wps:cNvPr id="69" name="Gerader Verbinder 69"/>
+                        <wps:cNvCnPr/>
+                        <wps:spPr>
+                          <a:xfrm>
+                            <a:off x="7620" y="281940"/>
+                            <a:ext cx="2026920" cy="7620"/>
+                          </a:xfrm>
+                          <a:prstGeom prst="line">
+                            <a:avLst/>
+                          </a:prstGeom>
+                        </wps:spPr>
+                        <wps:style>
+                          <a:lnRef idx="1">
+                            <a:schemeClr val="accent2"/>
+                          </a:lnRef>
+                          <a:fillRef idx="0">
+                            <a:schemeClr val="accent2"/>
+                          </a:fillRef>
+                          <a:effectRef idx="0">
+                            <a:schemeClr val="accent2"/>
+                          </a:effectRef>
+                          <a:fontRef idx="minor">
+                            <a:schemeClr val="tx1"/>
+                          </a:fontRef>
+                        </wps:style>
+                        <wps:bodyPr/>
+                      </wps:wsp>
+                    </wpg:wgp>
+                  </a:graphicData>
+                </a:graphic>
+                <wp14:sizeRelH relativeFrom="margin">
+                  <wp14:pctWidth>0</wp14:pctWidth>
+                </wp14:sizeRelH>
+                <wp14:sizeRelV relativeFrom="margin">
+                  <wp14:pctHeight>0</wp14:pctHeight>
+                </wp14:sizeRelV>
+              </wp:anchor>
+            </w:drawing>
+          </mc:Choice>
+          <mc:Fallback>
+            <w:pict>
+              <v:group id="Gruppieren 70" o:spid="_x0000_s1084" style="position:absolute;margin-left:227.95pt;margin-top:9.9pt;width:122.4pt;height:60pt;z-index:251778048;mso-width-relative:margin;mso-height-relative:margin" coordsize="20345,10744" o:gfxdata="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">
+                <v:rect id="Rechteck 56" o:spid="_x0000_s1085" style="position:absolute;width:20269;height:10744;visibility:visible;mso-wrap-style:square;v-text-anchor:top" o:gfxdata="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" fillcolor="white [3201]" strokecolor="#ffc000 [3207]" strokeweight="1pt">
+                  <v:textbox>
+                    <w:txbxContent>
+                      <w:p>
+                        <w:pPr>
+                          <w:jc w:val="center"/>
+                        </w:pPr>
+                        <w:r>
+                          <w:t>ProfilView</w:t>
+                        </w:r>
+                      </w:p>
+                    </w:txbxContent>
+                  </v:textbox>
+                </v:rect>
+                <v:line id="Gerader Verbinder 69" o:spid="_x0000_s1086" style="position:absolute;visibility:visible;mso-wrap-style:square" from="76,2819" to="20345,2895" o:connectortype="straight" o:gfxdata="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" strokecolor="#ed7d31 [3205]" strokeweight=".5pt">
+                  <v:stroke joinstyle="miter"/>
+                </v:line>
+              </v:group>
+            </w:pict>
+          </mc:Fallback>
+        </mc:AlternateContent>
+      </w:r>
+      <w:r>
+        <w:t>UML-Diagramm (MVVM einfügen)</w:t>
+      </w:r>
+    </w:p>
+    <w:p>
+      <w:bookmarkStart w:id="0" w:name="_GoBack"/>
+      <w:bookmarkEnd w:id="0"/>
+      <w:r>
+        <w:rPr>
+          <w:noProof/>
+          <w:lang w:eastAsia="de-DE"/>
+        </w:rPr>
+        <mc:AlternateContent>
+          <mc:Choice Requires="wpg">
+            <w:drawing>
+              <wp:anchor distT="0" distB="0" distL="114300" distR="114300" simplePos="0" relativeHeight="251772928" behindDoc="0" locked="0" layoutInCell="1" allowOverlap="1">
+                <wp:simplePos x="0" y="0"/>
+                <wp:positionH relativeFrom="margin">
+                  <wp:align>left</wp:align>
+                </wp:positionH>
+                <wp:positionV relativeFrom="paragraph">
+                  <wp:posOffset>2377440</wp:posOffset>
+                </wp:positionV>
+                <wp:extent cx="1379220" cy="944880"/>
+                <wp:effectExtent l="0" t="0" r="30480" b="26670"/>
+                <wp:wrapNone/>
+                <wp:docPr id="55" name="Gruppieren 55"/>
+                <wp:cNvGraphicFramePr/>
+                <a:graphic xmlns:a="http://schemas.openxmlformats.org/drawingml/2006/main">
+                  <a:graphicData uri="http://schemas.microsoft.com/office/word/2010/wordprocessingGroup">
+                    <wpg:wgp>
+                      <wpg:cNvGrpSpPr/>
+                      <wpg:grpSpPr>
+                        <a:xfrm>
+                          <a:off x="0" y="0"/>
+                          <a:ext cx="1379220" cy="944880"/>
+                          <a:chOff x="0" y="0"/>
+                          <a:chExt cx="1927860" cy="1325880"/>
+                        </a:xfrm>
+                      </wpg:grpSpPr>
+                      <wps:wsp>
+                        <wps:cNvPr id="51" name="Rechteck 51"/>
+                        <wps:cNvSpPr/>
+                        <wps:spPr>
+                          <a:xfrm>
+                            <a:off x="0" y="0"/>
+                            <a:ext cx="1927860" cy="1325880"/>
+                          </a:xfrm>
+                          <a:prstGeom prst="rect">
+                            <a:avLst/>
+                          </a:prstGeom>
+                        </wps:spPr>
+                        <wps:style>
+                          <a:lnRef idx="2">
+                            <a:schemeClr val="accent4"/>
+                          </a:lnRef>
+                          <a:fillRef idx="1">
+                            <a:schemeClr val="lt1"/>
+                          </a:fillRef>
+                          <a:effectRef idx="0">
+                            <a:schemeClr val="accent4"/>
+                          </a:effectRef>
+                          <a:fontRef idx="minor">
+                            <a:schemeClr val="dk1"/>
+                          </a:fontRef>
+                        </wps:style>
+                        <wps:txbx>
+                          <w:txbxContent>
+                            <w:p>
+                              <w:pPr>
+                                <w:jc w:val="center"/>
+                              </w:pPr>
+                              <w:r>
+                                <w:t>Uebungen</w:t>
+                              </w:r>
+                            </w:p>
+                          </w:txbxContent>
+                        </wps:txbx>
+                        <wps:bodyPr rot="0" spcFirstLastPara="0" vertOverflow="overflow" horzOverflow="overflow" vert="horz" wrap="square" lIns="91440" tIns="45720" rIns="91440" bIns="45720" numCol="1" spcCol="0" rtlCol="0" fromWordArt="0" anchor="t" anchorCtr="0" forceAA="0" compatLnSpc="1">
+                          <a:prstTxWarp prst="textNoShape">
+                            <a:avLst/>
+                          </a:prstTxWarp>
+                          <a:noAutofit/>
+                        </wps:bodyPr>
+                      </wps:wsp>
+                      <wps:wsp>
+                        <wps:cNvPr id="52" name="Gerader Verbinder 52"/>
+                        <wps:cNvCnPr/>
+                        <wps:spPr>
+                          <a:xfrm flipV="1">
+                            <a:off x="0" y="274320"/>
+                            <a:ext cx="1927860" cy="7620"/>
+                          </a:xfrm>
+                          <a:prstGeom prst="line">
+                            <a:avLst/>
+                          </a:prstGeom>
+                        </wps:spPr>
+                        <wps:style>
+                          <a:lnRef idx="1">
+                            <a:schemeClr val="accent2"/>
+                          </a:lnRef>
+                          <a:fillRef idx="0">
+                            <a:schemeClr val="accent2"/>
+                          </a:fillRef>
+                          <a:effectRef idx="0">
+                            <a:schemeClr val="accent2"/>
+                          </a:effectRef>
+                          <a:fontRef idx="minor">
+                            <a:schemeClr val="tx1"/>
+                          </a:fontRef>
+                        </wps:style>
+                        <wps:bodyPr/>
+                      </wps:wsp>
+                    </wpg:wgp>
+                  </a:graphicData>
+                </a:graphic>
+                <wp14:sizeRelH relativeFrom="margin">
+                  <wp14:pctWidth>0</wp14:pctWidth>
+                </wp14:sizeRelH>
+                <wp14:sizeRelV relativeFrom="margin">
+                  <wp14:pctHeight>0</wp14:pctHeight>
+                </wp14:sizeRelV>
+              </wp:anchor>
+            </w:drawing>
+          </mc:Choice>
+          <mc:Fallback>
+            <w:pict>
+              <v:group id="Gruppieren 55" o:spid="_x0000_s1087" style="position:absolute;margin-left:0;margin-top:187.2pt;width:108.6pt;height:74.4pt;z-index:251772928;mso-position-horizontal:left;mso-position-horizontal-relative:margin;mso-width-relative:margin;mso-height-relative:margin" coordsize="19278,13258" o:gfxdata="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">
+                <v:rect id="Rechteck 51" o:spid="_x0000_s1088" style="position:absolute;width:19278;height:13258;visibility:visible;mso-wrap-style:square;v-text-anchor:top" o:gfxdata="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" fillcolor="white [3201]" strokecolor="#ffc000 [3207]" strokeweight="1pt">
+                  <v:textbox>
+                    <w:txbxContent>
+                      <w:p>
+                        <w:pPr>
+                          <w:jc w:val="center"/>
+                        </w:pPr>
+                        <w:r>
+                          <w:t>Uebungen</w:t>
+                        </w:r>
+                      </w:p>
+                    </w:txbxContent>
+                  </v:textbox>
+                </v:rect>
+                <v:line id="Gerader Verbinder 52" o:spid="_x0000_s1089" style="position:absolute;flip:y;visibility:visible;mso-wrap-style:square" from="0,2743" to="19278,2819" o:connectortype="straight" o:gfxdata="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" strokecolor="#ed7d31 [3205]" strokeweight=".5pt">
+                  <v:stroke joinstyle="miter"/>
+                </v:line>
+                <w10:wrap anchorx="margin"/>
+              </v:group>
+            </w:pict>
+          </mc:Fallback>
+        </mc:AlternateContent>
+      </w:r>
+      <w:r>
+        <w:rPr>
+          <w:noProof/>
+          <w:lang w:eastAsia="de-DE"/>
+        </w:rPr>
+        <mc:AlternateContent>
+          <mc:Choice Requires="wpg">
+            <w:drawing>
+              <wp:anchor distT="0" distB="0" distL="114300" distR="114300" simplePos="0" relativeHeight="251774976" behindDoc="0" locked="0" layoutInCell="1" allowOverlap="1">
+                <wp:simplePos x="0" y="0"/>
+                <wp:positionH relativeFrom="margin">
+                  <wp:posOffset>-635</wp:posOffset>
+                </wp:positionH>
+                <wp:positionV relativeFrom="paragraph">
+                  <wp:posOffset>1234440</wp:posOffset>
+                </wp:positionV>
+                <wp:extent cx="1379220" cy="853440"/>
+                <wp:effectExtent l="0" t="0" r="11430" b="22860"/>
+                <wp:wrapNone/>
+                <wp:docPr id="54" name="Gruppieren 54"/>
+                <wp:cNvGraphicFramePr/>
+                <a:graphic xmlns:a="http://schemas.openxmlformats.org/drawingml/2006/main">
+                  <a:graphicData uri="http://schemas.microsoft.com/office/word/2010/wordprocessingGroup">
+                    <wpg:wgp>
+                      <wpg:cNvGrpSpPr/>
+                      <wpg:grpSpPr>
+                        <a:xfrm>
+                          <a:off x="0" y="0"/>
+                          <a:ext cx="1379220" cy="853440"/>
+                          <a:chOff x="0" y="0"/>
+                          <a:chExt cx="1927860" cy="1325880"/>
+                        </a:xfrm>
+                      </wpg:grpSpPr>
+                      <wps:wsp>
+                        <wps:cNvPr id="50" name="Rechteck 50"/>
+                        <wps:cNvSpPr/>
+                        <wps:spPr>
+                          <a:xfrm>
+                            <a:off x="0" y="0"/>
+                            <a:ext cx="1927860" cy="1325880"/>
+                          </a:xfrm>
+                          <a:prstGeom prst="rect">
+                            <a:avLst/>
+                          </a:prstGeom>
+                        </wps:spPr>
+                        <wps:style>
+                          <a:lnRef idx="2">
+                            <a:schemeClr val="accent4"/>
+                          </a:lnRef>
+                          <a:fillRef idx="1">
+                            <a:schemeClr val="lt1"/>
+                          </a:fillRef>
+                          <a:effectRef idx="0">
+                            <a:schemeClr val="accent4"/>
+                          </a:effectRef>
+                          <a:fontRef idx="minor">
+                            <a:schemeClr val="dk1"/>
+                          </a:fontRef>
+                        </wps:style>
+                        <wps:txbx>
+                          <w:txbxContent>
+                            <w:p>
+                              <w:pPr>
+                                <w:jc w:val="center"/>
+                              </w:pPr>
+                              <w:r>
+                                <w:t>Commands</w:t>
+                              </w:r>
+                            </w:p>
+                          </w:txbxContent>
+                        </wps:txbx>
+                        <wps:bodyPr rot="0" spcFirstLastPara="0" vertOverflow="overflow" horzOverflow="overflow" vert="horz" wrap="square" lIns="91440" tIns="45720" rIns="91440" bIns="45720" numCol="1" spcCol="0" rtlCol="0" fromWordArt="0" anchor="t" anchorCtr="0" forceAA="0" compatLnSpc="1">
+                          <a:prstTxWarp prst="textNoShape">
+                            <a:avLst/>
+                          </a:prstTxWarp>
+                          <a:noAutofit/>
+                        </wps:bodyPr>
+                      </wps:wsp>
+                      <wps:wsp>
+                        <wps:cNvPr id="53" name="Gerader Verbinder 53"/>
+                        <wps:cNvCnPr/>
+                        <wps:spPr>
+                          <a:xfrm>
+                            <a:off x="7620" y="266700"/>
+                            <a:ext cx="1912620" cy="0"/>
+                          </a:xfrm>
+                          <a:prstGeom prst="line">
+                            <a:avLst/>
+                          </a:prstGeom>
+                        </wps:spPr>
+                        <wps:style>
+                          <a:lnRef idx="1">
+                            <a:schemeClr val="accent2"/>
+                          </a:lnRef>
+                          <a:fillRef idx="0">
+                            <a:schemeClr val="accent2"/>
+                          </a:fillRef>
+                          <a:effectRef idx="0">
+                            <a:schemeClr val="accent2"/>
+                          </a:effectRef>
+                          <a:fontRef idx="minor">
+                            <a:schemeClr val="tx1"/>
+                          </a:fontRef>
+                        </wps:style>
+                        <wps:bodyPr/>
+                      </wps:wsp>
+                    </wpg:wgp>
+                  </a:graphicData>
+                </a:graphic>
+                <wp14:sizeRelH relativeFrom="margin">
+                  <wp14:pctWidth>0</wp14:pctWidth>
+                </wp14:sizeRelH>
+                <wp14:sizeRelV relativeFrom="margin">
+                  <wp14:pctHeight>0</wp14:pctHeight>
+                </wp14:sizeRelV>
+              </wp:anchor>
+            </w:drawing>
+          </mc:Choice>
+          <mc:Fallback>
+            <w:pict>
+              <v:group id="Gruppieren 54" o:spid="_x0000_s1090" style="position:absolute;margin-left:-.05pt;margin-top:97.2pt;width:108.6pt;height:67.2pt;z-index:251774976;mso-position-horizontal-relative:margin;mso-width-relative:margin;mso-height-relative:margin" coordsize="19278,13258" o:gfxdata="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">
+                <v:rect id="Rechteck 50" o:spid="_x0000_s1091" style="position:absolute;width:19278;height:13258;visibility:visible;mso-wrap-style:square;v-text-anchor:top" o:gfxdata="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" fillcolor="white [3201]" strokecolor="#ffc000 [3207]" strokeweight="1pt">
+                  <v:textbox>
+                    <w:txbxContent>
+                      <w:p>
+                        <w:pPr>
+                          <w:jc w:val="center"/>
+                        </w:pPr>
+                        <w:r>
+                          <w:t>Commands</w:t>
+                        </w:r>
+                      </w:p>
+                    </w:txbxContent>
+                  </v:textbox>
+                </v:rect>
+                <v:line id="Gerader Verbinder 53" o:spid="_x0000_s1092" style="position:absolute;visibility:visible;mso-wrap-style:square" from="76,2667" to="19202,2667" o:connectortype="straight" o:gfxdata="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" strokecolor="#ed7d31 [3205]" strokeweight=".5pt">
+                  <v:stroke joinstyle="miter"/>
+                </v:line>
+                <w10:wrap anchorx="margin"/>
+              </v:group>
+            </w:pict>
+          </mc:Fallback>
+        </mc:AlternateContent>
+      </w:r>
+      <w:r>
+        <w:rPr>
+          <w:noProof/>
+          <w:lang w:eastAsia="de-DE"/>
+        </w:rPr>
+        <mc:AlternateContent>
+          <mc:Choice Requires="wpg">
+            <w:drawing>
+              <wp:anchor distT="0" distB="0" distL="114300" distR="114300" simplePos="0" relativeHeight="251766784" behindDoc="0" locked="0" layoutInCell="1" allowOverlap="1">
+                <wp:simplePos x="0" y="0"/>
+                <wp:positionH relativeFrom="column">
+                  <wp:posOffset>29845</wp:posOffset>
+                </wp:positionH>
+                <wp:positionV relativeFrom="paragraph">
+                  <wp:posOffset>91440</wp:posOffset>
+                </wp:positionV>
+                <wp:extent cx="1343288" cy="891540"/>
+                <wp:effectExtent l="0" t="0" r="28575" b="22860"/>
+                <wp:wrapNone/>
+                <wp:docPr id="49" name="Gruppieren 49"/>
+                <wp:cNvGraphicFramePr/>
+                <a:graphic xmlns:a="http://schemas.openxmlformats.org/drawingml/2006/main">
+                  <a:graphicData uri="http://schemas.microsoft.com/office/word/2010/wordprocessingGroup">
+                    <wpg:wgp>
+                      <wpg:cNvGrpSpPr/>
+                      <wpg:grpSpPr>
+                        <a:xfrm>
+                          <a:off x="0" y="0"/>
+                          <a:ext cx="1343288" cy="891540"/>
+                          <a:chOff x="0" y="0"/>
+                          <a:chExt cx="1927860" cy="1325880"/>
+                        </a:xfrm>
+                      </wpg:grpSpPr>
+                      <wps:wsp>
+                        <wps:cNvPr id="46" name="Rechteck 46"/>
+                        <wps:cNvSpPr/>
+                        <wps:spPr>
+                          <a:xfrm>
+                            <a:off x="0" y="0"/>
+                            <a:ext cx="1927860" cy="1325880"/>
+                          </a:xfrm>
+                          <a:prstGeom prst="rect">
+                            <a:avLst/>
+                          </a:prstGeom>
+                        </wps:spPr>
+                        <wps:style>
+                          <a:lnRef idx="2">
+                            <a:schemeClr val="accent4"/>
+                          </a:lnRef>
+                          <a:fillRef idx="1">
+                            <a:schemeClr val="lt1"/>
+                          </a:fillRef>
+                          <a:effectRef idx="0">
+                            <a:schemeClr val="accent4"/>
+                          </a:effectRef>
+                          <a:fontRef idx="minor">
+                            <a:schemeClr val="dk1"/>
+                          </a:fontRef>
+                        </wps:style>
+                        <wps:txbx>
+                          <w:txbxContent>
+                            <w:p>
+                              <w:pPr>
+                                <w:jc w:val="center"/>
+                              </w:pPr>
+                              <w:r>
+                                <w:t>Profil</w:t>
+                              </w:r>
+                            </w:p>
+                          </w:txbxContent>
+                        </wps:txbx>
+                        <wps:bodyPr rot="0" spcFirstLastPara="0" vertOverflow="overflow" horzOverflow="overflow" vert="horz" wrap="square" lIns="91440" tIns="45720" rIns="91440" bIns="45720" numCol="1" spcCol="0" rtlCol="0" fromWordArt="0" anchor="t" anchorCtr="0" forceAA="0" compatLnSpc="1">
+                          <a:prstTxWarp prst="textNoShape">
+                            <a:avLst/>
+                          </a:prstTxWarp>
+                          <a:noAutofit/>
+                        </wps:bodyPr>
+                      </wps:wsp>
+                      <wps:wsp>
+                        <wps:cNvPr id="48" name="Gerader Verbinder 48"/>
+                        <wps:cNvCnPr/>
+                        <wps:spPr>
+                          <a:xfrm flipV="1">
+                            <a:off x="15240" y="304800"/>
+                            <a:ext cx="1897380" cy="7620"/>
+                          </a:xfrm>
+                          <a:prstGeom prst="line">
+                            <a:avLst/>
+                          </a:prstGeom>
+                        </wps:spPr>
+                        <wps:style>
+                          <a:lnRef idx="1">
+                            <a:schemeClr val="accent2"/>
+                          </a:lnRef>
+                          <a:fillRef idx="0">
+                            <a:schemeClr val="accent2"/>
+                          </a:fillRef>
+                          <a:effectRef idx="0">
+                            <a:schemeClr val="accent2"/>
+                          </a:effectRef>
+                          <a:fontRef idx="minor">
+                            <a:schemeClr val="tx1"/>
+                          </a:fontRef>
+                        </wps:style>
+                        <wps:bodyPr/>
+                      </wps:wsp>
+                    </wpg:wgp>
+                  </a:graphicData>
+                </a:graphic>
+                <wp14:sizeRelH relativeFrom="margin">
+                  <wp14:pctWidth>0</wp14:pctWidth>
+                </wp14:sizeRelH>
+                <wp14:sizeRelV relativeFrom="margin">
+                  <wp14:pctHeight>0</wp14:pctHeight>
+                </wp14:sizeRelV>
+              </wp:anchor>
+            </w:drawing>
+          </mc:Choice>
+          <mc:Fallback>
+            <w:pict>
+              <v:group id="Gruppieren 49" o:spid="_x0000_s1093" style="position:absolute;margin-left:2.35pt;margin-top:7.2pt;width:105.75pt;height:70.2pt;z-index:251766784;mso-width-relative:margin;mso-height-relative:margin" coordsize="19278,13258" o:gfxdata="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">
+                <v:rect id="Rechteck 46" o:spid="_x0000_s1094" style="position:absolute;width:19278;height:13258;visibility:visible;mso-wrap-style:square;v-text-anchor:top" o:gfxdata="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" fillcolor="white [3201]" strokecolor="#ffc000 [3207]" strokeweight="1pt">
+                  <v:textbox>
+                    <w:txbxContent>
+                      <w:p>
+                        <w:pPr>
+                          <w:jc w:val="center"/>
+                        </w:pPr>
+                        <w:r>
+                          <w:t>Profil</w:t>
+                        </w:r>
+                      </w:p>
+                    </w:txbxContent>
+                  </v:textbox>
+                </v:rect>
+                <v:line id="Gerader Verbinder 48" o:spid="_x0000_s1095" style="position:absolute;flip:y;visibility:visible;mso-wrap-style:square" from="152,3048" to="19126,3124" o:connectortype="straight" o:gfxdata="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" strokecolor="#ed7d31 [3205]" strokeweight=".5pt">
+                  <v:stroke joinstyle="miter"/>
+                </v:line>
+              </v:group>
+            </w:pict>
+          </mc:Fallback>
+        </mc:AlternateContent>
+      </w:r>
+      <w:r>
+        <w:rPr>
+          <w:noProof/>
+          <w:lang w:eastAsia="de-DE"/>
+        </w:rPr>
+        <mc:AlternateContent>
+          <mc:Choice Requires="wpg">
+            <w:drawing>
+              <wp:anchor distT="0" distB="0" distL="114300" distR="114300" simplePos="0" relativeHeight="251796480" behindDoc="0" locked="0" layoutInCell="1" allowOverlap="1" wp14:anchorId="4AF32DAA" wp14:editId="6E2BC279">
+                <wp:simplePos x="0" y="0"/>
+                <wp:positionH relativeFrom="column">
+                  <wp:posOffset>3070225</wp:posOffset>
+                </wp:positionH>
+                <wp:positionV relativeFrom="paragraph">
+                  <wp:posOffset>3977640</wp:posOffset>
+                </wp:positionV>
+                <wp:extent cx="1554480" cy="762000"/>
+                <wp:effectExtent l="0" t="0" r="26670" b="19050"/>
+                <wp:wrapNone/>
+                <wp:docPr id="96" name="Gruppieren 96"/>
+                <wp:cNvGraphicFramePr/>
+                <a:graphic xmlns:a="http://schemas.openxmlformats.org/drawingml/2006/main">
+                  <a:graphicData uri="http://schemas.microsoft.com/office/word/2010/wordprocessingGroup">
+                    <wpg:wgp>
+                      <wpg:cNvGrpSpPr/>
+                      <wpg:grpSpPr>
+                        <a:xfrm>
+                          <a:off x="0" y="0"/>
+                          <a:ext cx="1554480" cy="762000"/>
+                          <a:chOff x="0" y="0"/>
+                          <a:chExt cx="2034540" cy="1074420"/>
+                        </a:xfrm>
+                      </wpg:grpSpPr>
+                      <wps:wsp>
+                        <wps:cNvPr id="97" name="Rechteck 97"/>
+                        <wps:cNvSpPr/>
+                        <wps:spPr>
+                          <a:xfrm>
+                            <a:off x="0" y="0"/>
+                            <a:ext cx="2026920" cy="1074420"/>
+                          </a:xfrm>
+                          <a:prstGeom prst="rect">
+                            <a:avLst/>
+                          </a:prstGeom>
+                        </wps:spPr>
+                        <wps:style>
+                          <a:lnRef idx="2">
+                            <a:schemeClr val="accent4"/>
+                          </a:lnRef>
+                          <a:fillRef idx="1">
+                            <a:schemeClr val="lt1"/>
+                          </a:fillRef>
+                          <a:effectRef idx="0">
+                            <a:schemeClr val="accent4"/>
+                          </a:effectRef>
+                          <a:fontRef idx="minor">
+                            <a:schemeClr val="dk1"/>
+                          </a:fontRef>
+                        </wps:style>
+                        <wps:txbx>
+                          <w:txbxContent>
+                            <w:p>
+                              <w:pPr>
+                                <w:jc w:val="center"/>
+                              </w:pPr>
+                              <w:r>
+                                <w:t>ProfilView</w:t>
+                              </w:r>
+                              <w:r>
+                                <w:t>Model</w:t>
+                              </w:r>
+                            </w:p>
+                          </w:txbxContent>
+                        </wps:txbx>
+                        <wps:bodyPr rot="0" spcFirstLastPara="0" vertOverflow="overflow" horzOverflow="overflow" vert="horz" wrap="square" lIns="91440" tIns="45720" rIns="91440" bIns="45720" numCol="1" spcCol="0" rtlCol="0" fromWordArt="0" anchor="t" anchorCtr="0" forceAA="0" compatLnSpc="1">
+                          <a:prstTxWarp prst="textNoShape">
+                            <a:avLst/>
+                          </a:prstTxWarp>
+                          <a:noAutofit/>
+                        </wps:bodyPr>
+                      </wps:wsp>
+                      <wps:wsp>
+                        <wps:cNvPr id="98" name="Gerader Verbinder 98"/>
+                        <wps:cNvCnPr/>
+                        <wps:spPr>
+                          <a:xfrm>
+                            <a:off x="7620" y="281940"/>
+                            <a:ext cx="2026920" cy="7620"/>
+                          </a:xfrm>
+                          <a:prstGeom prst="line">
+                            <a:avLst/>
+                          </a:prstGeom>
+                        </wps:spPr>
+                        <wps:style>
+                          <a:lnRef idx="1">
+                            <a:schemeClr val="accent2"/>
+                          </a:lnRef>
+                          <a:fillRef idx="0">
+                            <a:schemeClr val="accent2"/>
+                          </a:fillRef>
+                          <a:effectRef idx="0">
+                            <a:schemeClr val="accent2"/>
+                          </a:effectRef>
+                          <a:fontRef idx="minor">
+                            <a:schemeClr val="tx1"/>
+                          </a:fontRef>
+                        </wps:style>
+                        <wps:bodyPr/>
+                      </wps:wsp>
+                    </wpg:wgp>
+                  </a:graphicData>
+                </a:graphic>
+                <wp14:sizeRelH relativeFrom="margin">
+                  <wp14:pctWidth>0</wp14:pctWidth>
+                </wp14:sizeRelH>
+                <wp14:sizeRelV relativeFrom="margin">
+                  <wp14:pctHeight>0</wp14:pctHeight>
+                </wp14:sizeRelV>
+              </wp:anchor>
+            </w:drawing>
+          </mc:Choice>
+          <mc:Fallback>
+            <w:pict>
+              <v:group w14:anchorId="4AF32DAA" id="Gruppieren 96" o:spid="_x0000_s1096" style="position:absolute;margin-left:241.75pt;margin-top:313.2pt;width:122.4pt;height:60pt;z-index:251796480;mso-width-relative:margin;mso-height-relative:margin" coordsize="20345,10744" o:gfxdata="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">
+                <v:rect id="Rechteck 97" o:spid="_x0000_s1097" style="position:absolute;width:20269;height:10744;visibility:visible;mso-wrap-style:square;v-text-anchor:top" o:gfxdata="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" fillcolor="white [3201]" strokecolor="#ffc000 [3207]" strokeweight="1pt">
+                  <v:textbox>
+                    <w:txbxContent>
+                      <w:p>
+                        <w:pPr>
+                          <w:jc w:val="center"/>
+                        </w:pPr>
+                        <w:r>
+                          <w:t>ProfilView</w:t>
+                        </w:r>
+                        <w:r>
+                          <w:t>Model</w:t>
+                        </w:r>
+                      </w:p>
+                    </w:txbxContent>
+                  </v:textbox>
+                </v:rect>
+                <v:line id="Gerader Verbinder 98" o:spid="_x0000_s1098" style="position:absolute;visibility:visible;mso-wrap-style:square" from="76,2819" to="20345,2895" o:connectortype="straight" o:gfxdata="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" strokecolor="#ed7d31 [3205]" strokeweight=".5pt">
+                  <v:stroke joinstyle="miter"/>
+                </v:line>
+              </v:group>
+            </w:pict>
+          </mc:Fallback>
+        </mc:AlternateContent>
+      </w:r>
+      <w:r>
+        <w:rPr>
+          <w:noProof/>
+          <w:lang w:eastAsia="de-DE"/>
+        </w:rPr>
+        <mc:AlternateContent>
+          <mc:Choice Requires="wpg">
+            <w:drawing>
+              <wp:anchor distT="0" distB="0" distL="114300" distR="114300" simplePos="0" relativeHeight="251794432" behindDoc="0" locked="0" layoutInCell="1" allowOverlap="1" wp14:anchorId="34099571" wp14:editId="6EB6ECE2">
+                <wp:simplePos x="0" y="0"/>
+                <wp:positionH relativeFrom="column">
+                  <wp:posOffset>4891405</wp:posOffset>
+                </wp:positionH>
+                <wp:positionV relativeFrom="paragraph">
+                  <wp:posOffset>3962400</wp:posOffset>
+                </wp:positionV>
+                <wp:extent cx="1546860" cy="754380"/>
+                <wp:effectExtent l="0" t="0" r="15240" b="26670"/>
+                <wp:wrapNone/>
+                <wp:docPr id="93" name="Gruppieren 93"/>
+                <wp:cNvGraphicFramePr/>
+                <a:graphic xmlns:a="http://schemas.openxmlformats.org/drawingml/2006/main">
+                  <a:graphicData uri="http://schemas.microsoft.com/office/word/2010/wordprocessingGroup">
+                    <wpg:wgp>
+                      <wpg:cNvGrpSpPr/>
+                      <wpg:grpSpPr>
+                        <a:xfrm>
+                          <a:off x="0" y="0"/>
+                          <a:ext cx="1546860" cy="754380"/>
+                          <a:chOff x="0" y="0"/>
+                          <a:chExt cx="2034540" cy="1074420"/>
+                        </a:xfrm>
+                      </wpg:grpSpPr>
+                      <wps:wsp>
+                        <wps:cNvPr id="94" name="Rechteck 94"/>
+                        <wps:cNvSpPr/>
+                        <wps:spPr>
+                          <a:xfrm>
+                            <a:off x="0" y="0"/>
+                            <a:ext cx="2026920" cy="1074420"/>
+                          </a:xfrm>
+                          <a:prstGeom prst="rect">
+                            <a:avLst/>
+                          </a:prstGeom>
+                        </wps:spPr>
+                        <wps:style>
+                          <a:lnRef idx="2">
+                            <a:schemeClr val="accent4"/>
+                          </a:lnRef>
+                          <a:fillRef idx="1">
+                            <a:schemeClr val="lt1"/>
+                          </a:fillRef>
+                          <a:effectRef idx="0">
+                            <a:schemeClr val="accent4"/>
+                          </a:effectRef>
+                          <a:fontRef idx="minor">
+                            <a:schemeClr val="dk1"/>
+                          </a:fontRef>
+                        </wps:style>
+                        <wps:txbx>
+                          <w:txbxContent>
+                            <w:p>
+                              <w:pPr>
+                                <w:jc w:val="center"/>
+                              </w:pPr>
+                              <w:r>
+                                <w:t>AddExerciseView</w:t>
+                              </w:r>
+                              <w:r>
+                                <w:t>Model</w:t>
+                              </w:r>
+                            </w:p>
+                          </w:txbxContent>
+                        </wps:txbx>
+                        <wps:bodyPr rot="0" spcFirstLastPara="0" vertOverflow="overflow" horzOverflow="overflow" vert="horz" wrap="square" lIns="91440" tIns="45720" rIns="91440" bIns="45720" numCol="1" spcCol="0" rtlCol="0" fromWordArt="0" anchor="t" anchorCtr="0" forceAA="0" compatLnSpc="1">
+                          <a:prstTxWarp prst="textNoShape">
+                            <a:avLst/>
+                          </a:prstTxWarp>
+                          <a:noAutofit/>
+                        </wps:bodyPr>
+                      </wps:wsp>
+                      <wps:wsp>
+                        <wps:cNvPr id="95" name="Gerader Verbinder 95"/>
+                        <wps:cNvCnPr/>
+                        <wps:spPr>
+                          <a:xfrm>
+                            <a:off x="7620" y="281940"/>
+                            <a:ext cx="2026920" cy="7620"/>
+                          </a:xfrm>
+                          <a:prstGeom prst="line">
+                            <a:avLst/>
+                          </a:prstGeom>
+                        </wps:spPr>
+                        <wps:style>
+                          <a:lnRef idx="1">
+                            <a:schemeClr val="accent2"/>
+                          </a:lnRef>
+                          <a:fillRef idx="0">
+                            <a:schemeClr val="accent2"/>
+                          </a:fillRef>
+                          <a:effectRef idx="0">
+                            <a:schemeClr val="accent2"/>
+                          </a:effectRef>
+                          <a:fontRef idx="minor">
+                            <a:schemeClr val="tx1"/>
+                          </a:fontRef>
+                        </wps:style>
+                        <wps:bodyPr/>
+                      </wps:wsp>
+                    </wpg:wgp>
+                  </a:graphicData>
+                </a:graphic>
+                <wp14:sizeRelH relativeFrom="margin">
+                  <wp14:pctWidth>0</wp14:pctWidth>
+                </wp14:sizeRelH>
+                <wp14:sizeRelV relativeFrom="margin">
+                  <wp14:pctHeight>0</wp14:pctHeight>
+                </wp14:sizeRelV>
+              </wp:anchor>
+            </w:drawing>
+          </mc:Choice>
+          <mc:Fallback>
+            <w:pict>
+              <v:group w14:anchorId="34099571" id="Gruppieren 93" o:spid="_x0000_s1099" style="position:absolute;margin-left:385.15pt;margin-top:312pt;width:121.8pt;height:59.4pt;z-index:251794432;mso-width-relative:margin;mso-height-relative:margin" coordsize="20345,10744" o:gfxdata="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">
+                <v:rect id="Rechteck 94" o:spid="_x0000_s1100" style="position:absolute;width:20269;height:10744;visibility:visible;mso-wrap-style:square;v-text-anchor:top" o:gfxdata="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" fillcolor="white [3201]" strokecolor="#ffc000 [3207]" strokeweight="1pt">
+                  <v:textbox>
+                    <w:txbxContent>
+                      <w:p>
+                        <w:pPr>
+                          <w:jc w:val="center"/>
+                        </w:pPr>
+                        <w:r>
+                          <w:t>AddExerciseView</w:t>
+                        </w:r>
+                        <w:r>
+                          <w:t>Model</w:t>
+                        </w:r>
+                      </w:p>
+                    </w:txbxContent>
+                  </v:textbox>
+                </v:rect>
+                <v:line id="Gerader Verbinder 95" o:spid="_x0000_s1101" style="position:absolute;visibility:visible;mso-wrap-style:square" from="76,2819" to="20345,2895" o:connectortype="straight" o:gfxdata="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" strokecolor="#ed7d31 [3205]" strokeweight=".5pt">
+                  <v:stroke joinstyle="miter"/>
+                </v:line>
+              </v:group>
+            </w:pict>
+          </mc:Fallback>
+        </mc:AlternateContent>
+      </w:r>
+      <w:r>
+        <w:rPr>
+          <w:noProof/>
+          <w:lang w:eastAsia="de-DE"/>
+        </w:rPr>
+        <mc:AlternateContent>
+          <mc:Choice Requires="wpg">
+            <w:drawing>
+              <wp:anchor distT="0" distB="0" distL="114300" distR="114300" simplePos="0" relativeHeight="251792384" behindDoc="0" locked="0" layoutInCell="1" allowOverlap="1" wp14:anchorId="305A1C62" wp14:editId="0BFFA9FB">
+                <wp:simplePos x="0" y="0"/>
+                <wp:positionH relativeFrom="margin">
+                  <wp:posOffset>2864485</wp:posOffset>
+                </wp:positionH>
+                <wp:positionV relativeFrom="paragraph">
+                  <wp:posOffset>4968240</wp:posOffset>
+                </wp:positionV>
+                <wp:extent cx="1805940" cy="822960"/>
+                <wp:effectExtent l="0" t="0" r="22860" b="15240"/>
+                <wp:wrapNone/>
+                <wp:docPr id="90" name="Gruppieren 90"/>
+                <wp:cNvGraphicFramePr/>
+                <a:graphic xmlns:a="http://schemas.openxmlformats.org/drawingml/2006/main">
+                  <a:graphicData uri="http://schemas.microsoft.com/office/word/2010/wordprocessingGroup">
+                    <wpg:wgp>
+                      <wpg:cNvGrpSpPr/>
+                      <wpg:grpSpPr>
+                        <a:xfrm>
+                          <a:off x="0" y="0"/>
+                          <a:ext cx="1805940" cy="822960"/>
+                          <a:chOff x="0" y="0"/>
+                          <a:chExt cx="2034540" cy="1074420"/>
+                        </a:xfrm>
+                      </wpg:grpSpPr>
+                      <wps:wsp>
+                        <wps:cNvPr id="91" name="Rechteck 91"/>
+                        <wps:cNvSpPr/>
+                        <wps:spPr>
+                          <a:xfrm>
+                            <a:off x="0" y="0"/>
+                            <a:ext cx="2026920" cy="1074420"/>
+                          </a:xfrm>
+                          <a:prstGeom prst="rect">
+                            <a:avLst/>
+                          </a:prstGeom>
+                        </wps:spPr>
+                        <wps:style>
+                          <a:lnRef idx="2">
+                            <a:schemeClr val="accent4"/>
+                          </a:lnRef>
+                          <a:fillRef idx="1">
+                            <a:schemeClr val="lt1"/>
+                          </a:fillRef>
+                          <a:effectRef idx="0">
+                            <a:schemeClr val="accent4"/>
+                          </a:effectRef>
+                          <a:fontRef idx="minor">
+                            <a:schemeClr val="dk1"/>
+                          </a:fontRef>
+                        </wps:style>
+                        <wps:txbx>
+                          <w:txbxContent>
+                            <w:p>
+                              <w:pPr>
+                                <w:jc w:val="center"/>
+                              </w:pPr>
+                              <w:r>
+                                <w:t>TrainingssessionView</w:t>
+                              </w:r>
+                              <w:r>
+                                <w:t>Model</w:t>
+                              </w:r>
+                            </w:p>
+                          </w:txbxContent>
+                        </wps:txbx>
+                        <wps:bodyPr rot="0" spcFirstLastPara="0" vertOverflow="overflow" horzOverflow="overflow" vert="horz" wrap="square" lIns="91440" tIns="45720" rIns="91440" bIns="45720" numCol="1" spcCol="0" rtlCol="0" fromWordArt="0" anchor="t" anchorCtr="0" forceAA="0" compatLnSpc="1">
+                          <a:prstTxWarp prst="textNoShape">
+                            <a:avLst/>
+                          </a:prstTxWarp>
+                          <a:noAutofit/>
+                        </wps:bodyPr>
+                      </wps:wsp>
+                      <wps:wsp>
+                        <wps:cNvPr id="92" name="Gerader Verbinder 92"/>
+                        <wps:cNvCnPr/>
+                        <wps:spPr>
+                          <a:xfrm>
+                            <a:off x="7620" y="281940"/>
+                            <a:ext cx="2026920" cy="7620"/>
+                          </a:xfrm>
+                          <a:prstGeom prst="line">
+                            <a:avLst/>
+                          </a:prstGeom>
+                        </wps:spPr>
+                        <wps:style>
+                          <a:lnRef idx="1">
+                            <a:schemeClr val="accent2"/>
+                          </a:lnRef>
+                          <a:fillRef idx="0">
+                            <a:schemeClr val="accent2"/>
+                          </a:fillRef>
+                          <a:effectRef idx="0">
+                            <a:schemeClr val="accent2"/>
+                          </a:effectRef>
+                          <a:fontRef idx="minor">
+                            <a:schemeClr val="tx1"/>
+                          </a:fontRef>
+                        </wps:style>
+                        <wps:bodyPr/>
+                      </wps:wsp>
+                    </wpg:wgp>
+                  </a:graphicData>
+                </a:graphic>
+                <wp14:sizeRelH relativeFrom="margin">
+                  <wp14:pctWidth>0</wp14:pctWidth>
+                </wp14:sizeRelH>
+                <wp14:sizeRelV relativeFrom="margin">
+                  <wp14:pctHeight>0</wp14:pctHeight>
+                </wp14:sizeRelV>
+              </wp:anchor>
+            </w:drawing>
+          </mc:Choice>
+          <mc:Fallback>
+            <w:pict>
+              <v:group w14:anchorId="305A1C62" id="Gruppieren 90" o:spid="_x0000_s1102" style="position:absolute;margin-left:225.55pt;margin-top:391.2pt;width:142.2pt;height:64.8pt;z-index:251792384;mso-position-horizontal-relative:margin;mso-width-relative:margin;mso-height-relative:margin" coordsize="20345,10744" o:gfxdata="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">
+                <v:rect id="Rechteck 91" o:spid="_x0000_s1103" style="position:absolute;width:20269;height:10744;visibility:visible;mso-wrap-style:square;v-text-anchor:top" o:gfxdata="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" fillcolor="white [3201]" strokecolor="#ffc000 [3207]" strokeweight="1pt">
+                  <v:textbox>
+                    <w:txbxContent>
+                      <w:p>
+                        <w:pPr>
+                          <w:jc w:val="center"/>
+                        </w:pPr>
+                        <w:r>
+                          <w:t>TrainingssessionView</w:t>
+                        </w:r>
+                        <w:r>
+                          <w:t>Model</w:t>
+                        </w:r>
+                      </w:p>
+                    </w:txbxContent>
+                  </v:textbox>
+                </v:rect>
+                <v:line id="Gerader Verbinder 92" o:spid="_x0000_s1104" style="position:absolute;visibility:visible;mso-wrap-style:square" from="76,2819" to="20345,2895" o:connectortype="straight" o:gfxdata="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" strokecolor="#ed7d31 [3205]" strokeweight=".5pt">
+                  <v:stroke joinstyle="miter"/>
+                </v:line>
+                <w10:wrap anchorx="margin"/>
+              </v:group>
+            </w:pict>
+          </mc:Fallback>
+        </mc:AlternateContent>
+      </w:r>
+      <w:r>
+        <w:rPr>
+          <w:noProof/>
+          <w:lang w:eastAsia="de-DE"/>
+        </w:rPr>
+        <mc:AlternateContent>
+          <mc:Choice Requires="wpg">
+            <w:drawing>
+              <wp:anchor distT="0" distB="0" distL="114300" distR="114300" simplePos="0" relativeHeight="251790336" behindDoc="0" locked="0" layoutInCell="1" allowOverlap="1" wp14:anchorId="520C4855" wp14:editId="3C3FBBCC">
+                <wp:simplePos x="0" y="0"/>
+                <wp:positionH relativeFrom="column">
+                  <wp:posOffset>4862195</wp:posOffset>
+                </wp:positionH>
+                <wp:positionV relativeFrom="paragraph">
+                  <wp:posOffset>4945380</wp:posOffset>
+                </wp:positionV>
+                <wp:extent cx="1554480" cy="784860"/>
+                <wp:effectExtent l="0" t="0" r="26670" b="15240"/>
+                <wp:wrapNone/>
+                <wp:docPr id="87" name="Gruppieren 87"/>
+                <wp:cNvGraphicFramePr/>
+                <a:graphic xmlns:a="http://schemas.openxmlformats.org/drawingml/2006/main">
+                  <a:graphicData uri="http://schemas.microsoft.com/office/word/2010/wordprocessingGroup">
+                    <wpg:wgp>
+                      <wpg:cNvGrpSpPr/>
+                      <wpg:grpSpPr>
+                        <a:xfrm>
+                          <a:off x="0" y="0"/>
+                          <a:ext cx="1554480" cy="784860"/>
+                          <a:chOff x="0" y="0"/>
+                          <a:chExt cx="2034540" cy="1074420"/>
+                        </a:xfrm>
+                      </wpg:grpSpPr>
+                      <wps:wsp>
+                        <wps:cNvPr id="88" name="Rechteck 88"/>
+                        <wps:cNvSpPr/>
+                        <wps:spPr>
+                          <a:xfrm>
+                            <a:off x="0" y="0"/>
+                            <a:ext cx="2026920" cy="1074420"/>
+                          </a:xfrm>
+                          <a:prstGeom prst="rect">
+                            <a:avLst/>
+                          </a:prstGeom>
+                        </wps:spPr>
+                        <wps:style>
+                          <a:lnRef idx="2">
+                            <a:schemeClr val="accent4"/>
+                          </a:lnRef>
+                          <a:fillRef idx="1">
+                            <a:schemeClr val="lt1"/>
+                          </a:fillRef>
+                          <a:effectRef idx="0">
+                            <a:schemeClr val="accent4"/>
+                          </a:effectRef>
+                          <a:fontRef idx="minor">
+                            <a:schemeClr val="dk1"/>
+                          </a:fontRef>
+                        </wps:style>
+                        <wps:txbx>
+                          <w:txbxContent>
+                            <w:p>
+                              <w:pPr>
+                                <w:jc w:val="center"/>
+                              </w:pPr>
+                              <w:r>
+                                <w:t>BerechnungView</w:t>
+                              </w:r>
+                              <w:r>
+                                <w:t>Model</w:t>
+                              </w:r>
+                            </w:p>
+                          </w:txbxContent>
+                        </wps:txbx>
+                        <wps:bodyPr rot="0" spcFirstLastPara="0" vertOverflow="overflow" horzOverflow="overflow" vert="horz" wrap="square" lIns="91440" tIns="45720" rIns="91440" bIns="45720" numCol="1" spcCol="0" rtlCol="0" fromWordArt="0" anchor="t" anchorCtr="0" forceAA="0" compatLnSpc="1">
+                          <a:prstTxWarp prst="textNoShape">
+                            <a:avLst/>
+                          </a:prstTxWarp>
+                          <a:noAutofit/>
+                        </wps:bodyPr>
+                      </wps:wsp>
+                      <wps:wsp>
+                        <wps:cNvPr id="89" name="Gerader Verbinder 89"/>
+                        <wps:cNvCnPr/>
+                        <wps:spPr>
+                          <a:xfrm>
+                            <a:off x="7620" y="281940"/>
+                            <a:ext cx="2026920" cy="7620"/>
+                          </a:xfrm>
+                          <a:prstGeom prst="line">
+                            <a:avLst/>
+                          </a:prstGeom>
+                        </wps:spPr>
+                        <wps:style>
+                          <a:lnRef idx="1">
+                            <a:schemeClr val="accent2"/>
+                          </a:lnRef>
+                          <a:fillRef idx="0">
+                            <a:schemeClr val="accent2"/>
+                          </a:fillRef>
+                          <a:effectRef idx="0">
+                            <a:schemeClr val="accent2"/>
+                          </a:effectRef>
+                          <a:fontRef idx="minor">
+                            <a:schemeClr val="tx1"/>
+                          </a:fontRef>
+                        </wps:style>
+                        <wps:bodyPr/>
+                      </wps:wsp>
+                    </wpg:wgp>
+                  </a:graphicData>
+                </a:graphic>
+                <wp14:sizeRelH relativeFrom="margin">
+                  <wp14:pctWidth>0</wp14:pctWidth>
+                </wp14:sizeRelH>
+                <wp14:sizeRelV relativeFrom="margin">
+                  <wp14:pctHeight>0</wp14:pctHeight>
+                </wp14:sizeRelV>
+              </wp:anchor>
+            </w:drawing>
+          </mc:Choice>
+          <mc:Fallback>
+            <w:pict>
+              <v:group w14:anchorId="520C4855" id="Gruppieren 87" o:spid="_x0000_s1105" style="position:absolute;margin-left:382.85pt;margin-top:389.4pt;width:122.4pt;height:61.8pt;z-index:251790336;mso-width-relative:margin;mso-height-relative:margin" coordsize="20345,10744" o:gfxdata="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">
+                <v:rect id="Rechteck 88" o:spid="_x0000_s1106" style="position:absolute;width:20269;height:10744;visibility:visible;mso-wrap-style:square;v-text-anchor:top" o:gfxdata="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" fillcolor="white [3201]" strokecolor="#ffc000 [3207]" strokeweight="1pt">
+                  <v:textbox>
+                    <w:txbxContent>
+                      <w:p>
+                        <w:pPr>
+                          <w:jc w:val="center"/>
+                        </w:pPr>
+                        <w:r>
+                          <w:t>BerechnungView</w:t>
+                        </w:r>
+                        <w:r>
+                          <w:t>Model</w:t>
+                        </w:r>
+                      </w:p>
+                    </w:txbxContent>
+                  </v:textbox>
+                </v:rect>
+                <v:line id="Gerader Verbinder 89" o:spid="_x0000_s1107" style="position:absolute;visibility:visible;mso-wrap-style:square" from="76,2819" to="20345,2895" o:connectortype="straight" o:gfxdata="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" strokecolor="#ed7d31 [3205]" strokeweight=".5pt">
+                  <v:stroke joinstyle="miter"/>
+                </v:line>
+              </v:group>
+            </w:pict>
+          </mc:Fallback>
+        </mc:AlternateContent>
+      </w:r>
+      <w:r>
+        <w:rPr>
+          <w:noProof/>
+          <w:lang w:eastAsia="de-DE"/>
+        </w:rPr>
+        <mc:AlternateContent>
+          <mc:Choice Requires="wpg">
+            <w:drawing>
+              <wp:anchor distT="0" distB="0" distL="114300" distR="114300" simplePos="0" relativeHeight="251788288" behindDoc="0" locked="0" layoutInCell="1" allowOverlap="1" wp14:anchorId="7AEFC7B1" wp14:editId="5BCCC73D">
+                <wp:simplePos x="0" y="0"/>
+                <wp:positionH relativeFrom="column">
+                  <wp:posOffset>3154045</wp:posOffset>
+                </wp:positionH>
+                <wp:positionV relativeFrom="paragraph">
+                  <wp:posOffset>5943600</wp:posOffset>
+                </wp:positionV>
+                <wp:extent cx="1539240" cy="731520"/>
+                <wp:effectExtent l="0" t="0" r="22860" b="11430"/>
+                <wp:wrapNone/>
+                <wp:docPr id="84" name="Gruppieren 84"/>
+                <wp:cNvGraphicFramePr/>
+                <a:graphic xmlns:a="http://schemas.openxmlformats.org/drawingml/2006/main">
+                  <a:graphicData uri="http://schemas.microsoft.com/office/word/2010/wordprocessingGroup">
+                    <wpg:wgp>
+                      <wpg:cNvGrpSpPr/>
+                      <wpg:grpSpPr>
+                        <a:xfrm>
+                          <a:off x="0" y="0"/>
+                          <a:ext cx="1539240" cy="731520"/>
+                          <a:chOff x="0" y="0"/>
+                          <a:chExt cx="2034540" cy="1074420"/>
+                        </a:xfrm>
+                      </wpg:grpSpPr>
+                      <wps:wsp>
+                        <wps:cNvPr id="85" name="Rechteck 85"/>
+                        <wps:cNvSpPr/>
+                        <wps:spPr>
+                          <a:xfrm>
+                            <a:off x="0" y="0"/>
+                            <a:ext cx="2026920" cy="1074420"/>
+                          </a:xfrm>
+                          <a:prstGeom prst="rect">
+                            <a:avLst/>
+                          </a:prstGeom>
+                        </wps:spPr>
+                        <wps:style>
+                          <a:lnRef idx="2">
+                            <a:schemeClr val="accent4"/>
+                          </a:lnRef>
+                          <a:fillRef idx="1">
+                            <a:schemeClr val="lt1"/>
+                          </a:fillRef>
+                          <a:effectRef idx="0">
+                            <a:schemeClr val="accent4"/>
+                          </a:effectRef>
+                          <a:fontRef idx="minor">
+                            <a:schemeClr val="dk1"/>
+                          </a:fontRef>
+                        </wps:style>
+                        <wps:txbx>
+                          <w:txbxContent>
+                            <w:p>
+                              <w:pPr>
+                                <w:jc w:val="center"/>
+                              </w:pPr>
+                              <w:r>
+                                <w:t>MainView</w:t>
+                              </w:r>
+                              <w:r>
+                                <w:t>Model</w:t>
+                              </w:r>
+                            </w:p>
+                          </w:txbxContent>
+                        </wps:txbx>
+                        <wps:bodyPr rot="0" spcFirstLastPara="0" vertOverflow="overflow" horzOverflow="overflow" vert="horz" wrap="square" lIns="91440" tIns="45720" rIns="91440" bIns="45720" numCol="1" spcCol="0" rtlCol="0" fromWordArt="0" anchor="t" anchorCtr="0" forceAA="0" compatLnSpc="1">
+                          <a:prstTxWarp prst="textNoShape">
+                            <a:avLst/>
+                          </a:prstTxWarp>
+                          <a:noAutofit/>
+                        </wps:bodyPr>
+                      </wps:wsp>
+                      <wps:wsp>
+                        <wps:cNvPr id="86" name="Gerader Verbinder 86"/>
+                        <wps:cNvCnPr/>
+                        <wps:spPr>
+                          <a:xfrm>
+                            <a:off x="7620" y="281940"/>
+                            <a:ext cx="2026920" cy="7620"/>
+                          </a:xfrm>
+                          <a:prstGeom prst="line">
+                            <a:avLst/>
+                          </a:prstGeom>
+                        </wps:spPr>
+                        <wps:style>
+                          <a:lnRef idx="1">
+                            <a:schemeClr val="accent2"/>
+                          </a:lnRef>
+                          <a:fillRef idx="0">
+                            <a:schemeClr val="accent2"/>
+                          </a:fillRef>
+                          <a:effectRef idx="0">
+                            <a:schemeClr val="accent2"/>
+                          </a:effectRef>
+                          <a:fontRef idx="minor">
+                            <a:schemeClr val="tx1"/>
+                          </a:fontRef>
+                        </wps:style>
+                        <wps:bodyPr/>
+                      </wps:wsp>
+                    </wpg:wgp>
+                  </a:graphicData>
+                </a:graphic>
+                <wp14:sizeRelH relativeFrom="margin">
+                  <wp14:pctWidth>0</wp14:pctWidth>
+                </wp14:sizeRelH>
+                <wp14:sizeRelV relativeFrom="margin">
+                  <wp14:pctHeight>0</wp14:pctHeight>
+                </wp14:sizeRelV>
+              </wp:anchor>
+            </w:drawing>
+          </mc:Choice>
+          <mc:Fallback>
+            <w:pict>
+              <v:group w14:anchorId="7AEFC7B1" id="Gruppieren 84" o:spid="_x0000_s1108" style="position:absolute;margin-left:248.35pt;margin-top:468pt;width:121.2pt;height:57.6pt;z-index:251788288;mso-width-relative:margin;mso-height-relative:margin" coordsize="20345,10744" o:gfxdata="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">
+                <v:rect id="Rechteck 85" o:spid="_x0000_s1109" style="position:absolute;width:20269;height:10744;visibility:visible;mso-wrap-style:square;v-text-anchor:top" o:gfxdata="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" fillcolor="white [3201]" strokecolor="#ffc000 [3207]" strokeweight="1pt">
+                  <v:textbox>
+                    <w:txbxContent>
+                      <w:p>
+                        <w:pPr>
+                          <w:jc w:val="center"/>
+                        </w:pPr>
+                        <w:r>
+                          <w:t>MainView</w:t>
+                        </w:r>
+                        <w:r>
+                          <w:t>Model</w:t>
+                        </w:r>
+                      </w:p>
+                    </w:txbxContent>
+                  </v:textbox>
+                </v:rect>
+                <v:line id="Gerader Verbinder 86" o:spid="_x0000_s1110" style="position:absolute;visibility:visible;mso-wrap-style:square" from="76,2819" to="20345,2895" o:connectortype="straight" o:gfxdata="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" strokecolor="#ed7d31 [3205]" strokeweight=".5pt">
+                  <v:stroke joinstyle="miter"/>
+                </v:line>
+              </v:group>
+            </w:pict>
+          </mc:Fallback>
+        </mc:AlternateContent>
+      </w:r>
+      <w:r>
+        <w:rPr>
+          <w:noProof/>
+          <w:lang w:eastAsia="de-DE"/>
+        </w:rPr>
+        <mc:AlternateContent>
+          <mc:Choice Requires="wpg">
+            <w:drawing>
+              <wp:anchor distT="0" distB="0" distL="114300" distR="114300" simplePos="0" relativeHeight="251786240" behindDoc="0" locked="0" layoutInCell="1" allowOverlap="1" wp14:anchorId="1581FAA7" wp14:editId="3679A16D">
+                <wp:simplePos x="0" y="0"/>
+                <wp:positionH relativeFrom="column">
+                  <wp:posOffset>2894965</wp:posOffset>
+                </wp:positionH>
+                <wp:positionV relativeFrom="paragraph">
+                  <wp:posOffset>1798320</wp:posOffset>
+                </wp:positionV>
+                <wp:extent cx="1539240" cy="731520"/>
+                <wp:effectExtent l="0" t="0" r="22860" b="11430"/>
+                <wp:wrapNone/>
+                <wp:docPr id="81" name="Gruppieren 81"/>
+                <wp:cNvGraphicFramePr/>
+                <a:graphic xmlns:a="http://schemas.openxmlformats.org/drawingml/2006/main">
+                  <a:graphicData uri="http://schemas.microsoft.com/office/word/2010/wordprocessingGroup">
+                    <wpg:wgp>
+                      <wpg:cNvGrpSpPr/>
+                      <wpg:grpSpPr>
+                        <a:xfrm>
+                          <a:off x="0" y="0"/>
+                          <a:ext cx="1539240" cy="731520"/>
+                          <a:chOff x="0" y="0"/>
+                          <a:chExt cx="2034540" cy="1074420"/>
+                        </a:xfrm>
+                      </wpg:grpSpPr>
+                      <wps:wsp>
+                        <wps:cNvPr id="82" name="Rechteck 82"/>
+                        <wps:cNvSpPr/>
+                        <wps:spPr>
+                          <a:xfrm>
+                            <a:off x="0" y="0"/>
+                            <a:ext cx="2026920" cy="1074420"/>
+                          </a:xfrm>
+                          <a:prstGeom prst="rect">
+                            <a:avLst/>
+                          </a:prstGeom>
+                        </wps:spPr>
+                        <wps:style>
+                          <a:lnRef idx="2">
+                            <a:schemeClr val="accent4"/>
+                          </a:lnRef>
+                          <a:fillRef idx="1">
+                            <a:schemeClr val="lt1"/>
+                          </a:fillRef>
+                          <a:effectRef idx="0">
+                            <a:schemeClr val="accent4"/>
+                          </a:effectRef>
+                          <a:fontRef idx="minor">
+                            <a:schemeClr val="dk1"/>
+                          </a:fontRef>
+                        </wps:style>
+                        <wps:txbx>
+                          <w:txbxContent>
+                            <w:p>
+                              <w:pPr>
+                                <w:jc w:val="center"/>
+                              </w:pPr>
+                              <w:r>
+                                <w:t>Main</w:t>
+                              </w:r>
+                              <w:r>
+                                <w:t>View</w:t>
+                              </w:r>
+                            </w:p>
+                          </w:txbxContent>
+                        </wps:txbx>
+                        <wps:bodyPr rot="0" spcFirstLastPara="0" vertOverflow="overflow" horzOverflow="overflow" vert="horz" wrap="square" lIns="91440" tIns="45720" rIns="91440" bIns="45720" numCol="1" spcCol="0" rtlCol="0" fromWordArt="0" anchor="t" anchorCtr="0" forceAA="0" compatLnSpc="1">
+                          <a:prstTxWarp prst="textNoShape">
+                            <a:avLst/>
+                          </a:prstTxWarp>
+                          <a:noAutofit/>
+                        </wps:bodyPr>
+                      </wps:wsp>
+                      <wps:wsp>
+                        <wps:cNvPr id="83" name="Gerader Verbinder 83"/>
+                        <wps:cNvCnPr/>
+                        <wps:spPr>
+                          <a:xfrm>
+                            <a:off x="7620" y="281940"/>
+                            <a:ext cx="2026920" cy="7620"/>
+                          </a:xfrm>
+                          <a:prstGeom prst="line">
+                            <a:avLst/>
+                          </a:prstGeom>
+                        </wps:spPr>
+                        <wps:style>
+                          <a:lnRef idx="1">
+                            <a:schemeClr val="accent2"/>
+                          </a:lnRef>
+                          <a:fillRef idx="0">
+                            <a:schemeClr val="accent2"/>
+                          </a:fillRef>
+                          <a:effectRef idx="0">
+                            <a:schemeClr val="accent2"/>
+                          </a:effectRef>
+                          <a:fontRef idx="minor">
+                            <a:schemeClr val="tx1"/>
+                          </a:fontRef>
+                        </wps:style>
+                        <wps:bodyPr/>
+                      </wps:wsp>
+                    </wpg:wgp>
+                  </a:graphicData>
+                </a:graphic>
+                <wp14:sizeRelH relativeFrom="margin">
+                  <wp14:pctWidth>0</wp14:pctWidth>
+                </wp14:sizeRelH>
+                <wp14:sizeRelV relativeFrom="margin">
+                  <wp14:pctHeight>0</wp14:pctHeight>
+                </wp14:sizeRelV>
+              </wp:anchor>
+            </w:drawing>
+          </mc:Choice>
+          <mc:Fallback>
+            <w:pict>
+              <v:group w14:anchorId="1581FAA7" id="Gruppieren 81" o:spid="_x0000_s1111" style="position:absolute;margin-left:227.95pt;margin-top:141.6pt;width:121.2pt;height:57.6pt;z-index:251786240;mso-width-relative:margin;mso-height-relative:margin" coordsize="20345,10744" o:gfxdata="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">
+                <v:rect id="Rechteck 82" o:spid="_x0000_s1112" style="position:absolute;width:20269;height:10744;visibility:visible;mso-wrap-style:square;v-text-anchor:top" o:gfxdata="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" fillcolor="white [3201]" strokecolor="#ffc000 [3207]" strokeweight="1pt">
+                  <v:textbox>
+                    <w:txbxContent>
+                      <w:p>
+                        <w:pPr>
+                          <w:jc w:val="center"/>
+                        </w:pPr>
+                        <w:r>
+                          <w:t>Main</w:t>
+                        </w:r>
+                        <w:r>
+                          <w:t>View</w:t>
+                        </w:r>
+                      </w:p>
+                    </w:txbxContent>
+                  </v:textbox>
+                </v:rect>
+                <v:line id="Gerader Verbinder 83" o:spid="_x0000_s1113" style="position:absolute;visibility:visible;mso-wrap-style:square" from="76,2819" to="20345,2895" o:connectortype="straight" o:gfxdata="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" strokecolor="#ed7d31 [3205]" strokeweight=".5pt">
+                  <v:stroke joinstyle="miter"/>
+                </v:line>
+              </v:group>
+            </w:pict>
+          </mc:Fallback>
+        </mc:AlternateContent>
+      </w:r>
+      <w:r>
+        <w:rPr>
+          <w:noProof/>
+          <w:lang w:eastAsia="de-DE"/>
+        </w:rPr>
+        <mc:AlternateContent>
+          <mc:Choice Requires="wpg">
+            <w:drawing>
+              <wp:anchor distT="0" distB="0" distL="114300" distR="114300" simplePos="0" relativeHeight="251784192" behindDoc="0" locked="0" layoutInCell="1" allowOverlap="1" wp14:anchorId="1581FAA7" wp14:editId="3679A16D">
+                <wp:simplePos x="0" y="0"/>
+                <wp:positionH relativeFrom="margin">
+                  <wp:posOffset>2879725</wp:posOffset>
+                </wp:positionH>
+                <wp:positionV relativeFrom="paragraph">
+                  <wp:posOffset>762000</wp:posOffset>
+                </wp:positionV>
+                <wp:extent cx="1554480" cy="777240"/>
+                <wp:effectExtent l="0" t="0" r="26670" b="22860"/>
+                <wp:wrapNone/>
+                <wp:docPr id="78" name="Gruppieren 78"/>
+                <wp:cNvGraphicFramePr/>
+                <a:graphic xmlns:a="http://schemas.openxmlformats.org/drawingml/2006/main">
+                  <a:graphicData uri="http://schemas.microsoft.com/office/word/2010/wordprocessingGroup">
+                    <wpg:wgp>
+                      <wpg:cNvGrpSpPr/>
+                      <wpg:grpSpPr>
+                        <a:xfrm>
+                          <a:off x="0" y="0"/>
+                          <a:ext cx="1554480" cy="777240"/>
+                          <a:chOff x="0" y="0"/>
+                          <a:chExt cx="2034540" cy="1074420"/>
+                        </a:xfrm>
+                      </wpg:grpSpPr>
+                      <wps:wsp>
+                        <wps:cNvPr id="79" name="Rechteck 79"/>
+                        <wps:cNvSpPr/>
+                        <wps:spPr>
+                          <a:xfrm>
+                            <a:off x="0" y="0"/>
+                            <a:ext cx="2026920" cy="1074420"/>
+                          </a:xfrm>
+                          <a:prstGeom prst="rect">
+                            <a:avLst/>
+                          </a:prstGeom>
+                        </wps:spPr>
+                        <wps:style>
+                          <a:lnRef idx="2">
+                            <a:schemeClr val="accent4"/>
+                          </a:lnRef>
+                          <a:fillRef idx="1">
+                            <a:schemeClr val="lt1"/>
+                          </a:fillRef>
+                          <a:effectRef idx="0">
+                            <a:schemeClr val="accent4"/>
+                          </a:effectRef>
+                          <a:fontRef idx="minor">
+                            <a:schemeClr val="dk1"/>
+                          </a:fontRef>
+                        </wps:style>
+                        <wps:txbx>
+                          <w:txbxContent>
+                            <w:p>
+                              <w:pPr>
+                                <w:jc w:val="center"/>
+                              </w:pPr>
+                              <w:r>
+                                <w:t>Trainingssession</w:t>
+                              </w:r>
+                              <w:r>
+                                <w:t>View</w:t>
+                              </w:r>
+                            </w:p>
+                          </w:txbxContent>
+                        </wps:txbx>
+                        <wps:bodyPr rot="0" spcFirstLastPara="0" vertOverflow="overflow" horzOverflow="overflow" vert="horz" wrap="square" lIns="91440" tIns="45720" rIns="91440" bIns="45720" numCol="1" spcCol="0" rtlCol="0" fromWordArt="0" anchor="t" anchorCtr="0" forceAA="0" compatLnSpc="1">
+                          <a:prstTxWarp prst="textNoShape">
+                            <a:avLst/>
+                          </a:prstTxWarp>
+                          <a:noAutofit/>
+                        </wps:bodyPr>
+                      </wps:wsp>
+                      <wps:wsp>
+                        <wps:cNvPr id="80" name="Gerader Verbinder 80"/>
+                        <wps:cNvCnPr/>
+                        <wps:spPr>
+                          <a:xfrm>
+                            <a:off x="7620" y="281940"/>
+                            <a:ext cx="2026920" cy="7620"/>
+                          </a:xfrm>
+                          <a:prstGeom prst="line">
+                            <a:avLst/>
+                          </a:prstGeom>
+                        </wps:spPr>
+                        <wps:style>
+                          <a:lnRef idx="1">
+                            <a:schemeClr val="accent2"/>
+                          </a:lnRef>
+                          <a:fillRef idx="0">
+                            <a:schemeClr val="accent2"/>
+                          </a:fillRef>
+                          <a:effectRef idx="0">
+                            <a:schemeClr val="accent2"/>
+                          </a:effectRef>
+                          <a:fontRef idx="minor">
+                            <a:schemeClr val="tx1"/>
+                          </a:fontRef>
+                        </wps:style>
+                        <wps:bodyPr/>
+                      </wps:wsp>
+                    </wpg:wgp>
+                  </a:graphicData>
+                </a:graphic>
+                <wp14:sizeRelH relativeFrom="margin">
+                  <wp14:pctWidth>0</wp14:pctWidth>
+                </wp14:sizeRelH>
+                <wp14:sizeRelV relativeFrom="margin">
+                  <wp14:pctHeight>0</wp14:pctHeight>
+                </wp14:sizeRelV>
+              </wp:anchor>
+            </w:drawing>
+          </mc:Choice>
+          <mc:Fallback>
+            <w:pict>
+              <v:group w14:anchorId="1581FAA7" id="Gruppieren 78" o:spid="_x0000_s1114" style="position:absolute;margin-left:226.75pt;margin-top:60pt;width:122.4pt;height:61.2pt;z-index:251784192;mso-position-horizontal-relative:margin;mso-width-relative:margin;mso-height-relative:margin" coordsize="20345,10744" o:gfxdata="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">
+                <v:rect id="Rechteck 79" o:spid="_x0000_s1115" style="position:absolute;width:20269;height:10744;visibility:visible;mso-wrap-style:square;v-text-anchor:top" o:gfxdata="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" fillcolor="white [3201]" strokecolor="#ffc000 [3207]" strokeweight="1pt">
+                  <v:textbox>
+                    <w:txbxContent>
+                      <w:p>
+                        <w:pPr>
+                          <w:jc w:val="center"/>
+                        </w:pPr>
+                        <w:r>
+                          <w:t>Trainingssession</w:t>
+                        </w:r>
+                        <w:r>
+                          <w:t>View</w:t>
+                        </w:r>
+                      </w:p>
+                    </w:txbxContent>
+                  </v:textbox>
+                </v:rect>
+                <v:line id="Gerader Verbinder 80" o:spid="_x0000_s1116" style="position:absolute;visibility:visible;mso-wrap-style:square" from="76,2819" to="20345,2895" o:connectortype="straight" o:gfxdata="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" strokecolor="#ed7d31 [3205]" strokeweight=".5pt">
+                  <v:stroke joinstyle="miter"/>
+                </v:line>
+                <w10:wrap anchorx="margin"/>
+              </v:group>
+            </w:pict>
+          </mc:Fallback>
+        </mc:AlternateContent>
+      </w:r>
+      <w:r>
+        <w:rPr>
+          <w:noProof/>
+          <w:lang w:eastAsia="de-DE"/>
+        </w:rPr>
+        <mc:AlternateContent>
+          <mc:Choice Requires="wpg">
+            <w:drawing>
+              <wp:anchor distT="0" distB="0" distL="114300" distR="114300" simplePos="0" relativeHeight="251780096" behindDoc="0" locked="0" layoutInCell="1" allowOverlap="1" wp14:anchorId="1581FAA7" wp14:editId="3679A16D">
+                <wp:simplePos x="0" y="0"/>
+                <wp:positionH relativeFrom="column">
+                  <wp:posOffset>4700905</wp:posOffset>
+                </wp:positionH>
+                <wp:positionV relativeFrom="paragraph">
+                  <wp:posOffset>731520</wp:posOffset>
+                </wp:positionV>
+                <wp:extent cx="1554480" cy="784860"/>
+                <wp:effectExtent l="0" t="0" r="26670" b="15240"/>
+                <wp:wrapNone/>
+                <wp:docPr id="71" name="Gruppieren 71"/>
+                <wp:cNvGraphicFramePr/>
+                <a:graphic xmlns:a="http://schemas.openxmlformats.org/drawingml/2006/main">
+                  <a:graphicData uri="http://schemas.microsoft.com/office/word/2010/wordprocessingGroup">
+                    <wpg:wgp>
+                      <wpg:cNvGrpSpPr/>
+                      <wpg:grpSpPr>
+                        <a:xfrm>
+                          <a:off x="0" y="0"/>
+                          <a:ext cx="1554480" cy="784860"/>
+                          <a:chOff x="0" y="0"/>
+                          <a:chExt cx="2034540" cy="1074420"/>
+                        </a:xfrm>
+                      </wpg:grpSpPr>
+                      <wps:wsp>
+                        <wps:cNvPr id="72" name="Rechteck 72"/>
+                        <wps:cNvSpPr/>
+                        <wps:spPr>
+                          <a:xfrm>
+                            <a:off x="0" y="0"/>
+                            <a:ext cx="2026920" cy="1074420"/>
+                          </a:xfrm>
+                          <a:prstGeom prst="rect">
+                            <a:avLst/>
+                          </a:prstGeom>
+                        </wps:spPr>
+                        <wps:style>
+                          <a:lnRef idx="2">
+                            <a:schemeClr val="accent4"/>
+                          </a:lnRef>
+                          <a:fillRef idx="1">
+                            <a:schemeClr val="lt1"/>
+                          </a:fillRef>
+                          <a:effectRef idx="0">
+                            <a:schemeClr val="accent4"/>
+                          </a:effectRef>
+                          <a:fontRef idx="minor">
+                            <a:schemeClr val="dk1"/>
+                          </a:fontRef>
+                        </wps:style>
+                        <wps:txbx>
+                          <w:txbxContent>
+                            <w:p>
+                              <w:pPr>
+                                <w:jc w:val="center"/>
+                              </w:pPr>
+                              <w:r>
+                                <w:t>BerechnungView</w:t>
+                              </w:r>
+                            </w:p>
+                          </w:txbxContent>
+                        </wps:txbx>
+                        <wps:bodyPr rot="0" spcFirstLastPara="0" vertOverflow="overflow" horzOverflow="overflow" vert="horz" wrap="square" lIns="91440" tIns="45720" rIns="91440" bIns="45720" numCol="1" spcCol="0" rtlCol="0" fromWordArt="0" anchor="t" anchorCtr="0" forceAA="0" compatLnSpc="1">
+                          <a:prstTxWarp prst="textNoShape">
+                            <a:avLst/>
+                          </a:prstTxWarp>
+                          <a:noAutofit/>
+                        </wps:bodyPr>
+                      </wps:wsp>
+                      <wps:wsp>
+                        <wps:cNvPr id="74" name="Gerader Verbinder 74"/>
+                        <wps:cNvCnPr/>
+                        <wps:spPr>
+                          <a:xfrm>
+                            <a:off x="7620" y="281940"/>
+                            <a:ext cx="2026920" cy="7620"/>
+                          </a:xfrm>
+                          <a:prstGeom prst="line">
+                            <a:avLst/>
+                          </a:prstGeom>
+                        </wps:spPr>
+                        <wps:style>
+                          <a:lnRef idx="1">
+                            <a:schemeClr val="accent2"/>
+                          </a:lnRef>
+                          <a:fillRef idx="0">
+                            <a:schemeClr val="accent2"/>
+                          </a:fillRef>
+                          <a:effectRef idx="0">
+                            <a:schemeClr val="accent2"/>
+                          </a:effectRef>
+                          <a:fontRef idx="minor">
+                            <a:schemeClr val="tx1"/>
+                          </a:fontRef>
+                        </wps:style>
+                        <wps:bodyPr/>
+                      </wps:wsp>
+                    </wpg:wgp>
+                  </a:graphicData>
+                </a:graphic>
+                <wp14:sizeRelH relativeFrom="margin">
+                  <wp14:pctWidth>0</wp14:pctWidth>
+                </wp14:sizeRelH>
+                <wp14:sizeRelV relativeFrom="margin">
+                  <wp14:pctHeight>0</wp14:pctHeight>
+                </wp14:sizeRelV>
+              </wp:anchor>
+            </w:drawing>
+          </mc:Choice>
+          <mc:Fallback>
+            <w:pict>
+              <v:group w14:anchorId="1581FAA7" id="Gruppieren 71" o:spid="_x0000_s1117" style="position:absolute;margin-left:370.15pt;margin-top:57.6pt;width:122.4pt;height:61.8pt;z-index:251780096;mso-width-relative:margin;mso-height-relative:margin" coordsize="20345,10744" o:gfxdata="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">
+                <v:rect id="Rechteck 72" o:spid="_x0000_s1118" style="position:absolute;width:20269;height:10744;visibility:visible;mso-wrap-style:square;v-text-anchor:top" o:gfxdata="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" fillcolor="white [3201]" strokecolor="#ffc000 [3207]" strokeweight="1pt">
+                  <v:textbox>
+                    <w:txbxContent>
+                      <w:p>
+                        <w:pPr>
+                          <w:jc w:val="center"/>
+                        </w:pPr>
+                        <w:r>
+                          <w:t>BerechnungView</w:t>
+                        </w:r>
+                      </w:p>
+                    </w:txbxContent>
+                  </v:textbox>
+                </v:rect>
+                <v:line id="Gerader Verbinder 74" o:spid="_x0000_s1119" style="position:absolute;visibility:visible;mso-wrap-style:square" from="76,2819" to="20345,2895" o:connectortype="straight" o:gfxdata="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" strokecolor="#ed7d31 [3205]" strokeweight=".5pt">
+                  <v:stroke joinstyle="miter"/>
+                </v:line>
+              </v:group>
+            </w:pict>
+          </mc:Fallback>
+        </mc:AlternateContent>
       </w:r>
     </w:p>
     <w:sectPr>
@@ -4321,7 +6239,7 @@
 </file>
 
 <file path=customXml/itemProps1.xml><?xml version="1.0" encoding="utf-8"?>
-<ds:datastoreItem xmlns:ds="http://schemas.openxmlformats.org/officeDocument/2006/customXml" ds:itemID="{6AA406DD-3C5E-4C7C-A690-35CC5E08C449}">
+<ds:datastoreItem xmlns:ds="http://schemas.openxmlformats.org/officeDocument/2006/customXml" ds:itemID="{52288EBF-E040-445C-9D2F-13AB1B0309EF}">
   <ds:schemaRefs>
     <ds:schemaRef ds:uri="http://schemas.openxmlformats.org/officeDocument/2006/bibliography"/>
   </ds:schemaRefs>

</xml_diff>